<commit_message>
updated w/ examples from new tree structure
svn path=/trunk/iCub/firmware/; revision=27907
</commit_message>
<xml_diff>
--- a/emBODY/eBdocs/arch-arm/TSD-ICUBUNIT-arm-eventviewer.docx
+++ b/emBODY/eBdocs/arch-arm/TSD-ICUBUNIT-arm-eventviewer.docx
@@ -41,7 +41,15 @@
         <w:t xml:space="preserve">the </w:t>
       </w:r>
       <w:r>
-        <w:t xml:space="preserve">event viewer library which can be used to view timing events of the emBODY using </w:t>
+        <w:t xml:space="preserve">event viewer library which can be used to view timing events of </w:t>
+      </w:r>
+      <w:proofErr w:type="gramStart"/>
+      <w:r>
+        <w:t>the emBODY</w:t>
+      </w:r>
+      <w:proofErr w:type="gramEnd"/>
+      <w:r>
+        <w:t xml:space="preserve"> using </w:t>
       </w:r>
       <w:r>
         <w:rPr>
@@ -441,7 +449,7 @@
               <w:rPr>
                 <w:lang w:val="en-US"/>
               </w:rPr>
-              <w:t>0.1</w:t>
+              <w:t>1.0</w:t>
             </w:r>
           </w:p>
         </w:tc>
@@ -487,11 +495,19 @@
                 <w:lang w:val="en-US"/>
               </w:rPr>
             </w:pPr>
+            <w:proofErr w:type="spellStart"/>
             <w:r>
               <w:rPr>
                 <w:lang w:val="en-US"/>
               </w:rPr>
-              <w:t>RBCS</w:t>
+              <w:t>iCub</w:t>
+            </w:r>
+            <w:proofErr w:type="spellEnd"/>
+            <w:r>
+              <w:rPr>
+                <w:lang w:val="en-US"/>
+              </w:rPr>
+              <w:t xml:space="preserve"> Unit</w:t>
             </w:r>
           </w:p>
         </w:tc>
@@ -1162,6 +1178,123 @@
             </w:r>
             <w:r>
               <w:t>.</w:t>
+            </w:r>
+          </w:p>
+        </w:tc>
+      </w:tr>
+      <w:tr>
+        <w:trPr>
+          <w:jc w:val="center"/>
+        </w:trPr>
+        <w:tc>
+          <w:tcPr>
+            <w:tcW w:w="863" w:type="dxa"/>
+            <w:tcBorders>
+              <w:top w:val="single" w:sz="4" w:space="0" w:color="auto"/>
+              <w:left w:val="single" w:sz="4" w:space="0" w:color="auto"/>
+              <w:bottom w:val="single" w:sz="4" w:space="0" w:color="auto"/>
+              <w:right w:val="single" w:sz="4" w:space="0" w:color="auto"/>
+            </w:tcBorders>
+            <w:tcMar>
+              <w:top w:w="28" w:type="dxa"/>
+              <w:left w:w="57" w:type="dxa"/>
+              <w:bottom w:w="28" w:type="dxa"/>
+              <w:right w:w="57" w:type="dxa"/>
+            </w:tcMar>
+          </w:tcPr>
+          <w:p>
+            <w:pPr>
+              <w:pStyle w:val="stytable-0"/>
+            </w:pPr>
+            <w:r>
+              <w:t>1.0</w:t>
+            </w:r>
+          </w:p>
+        </w:tc>
+        <w:tc>
+          <w:tcPr>
+            <w:tcW w:w="1176" w:type="dxa"/>
+            <w:tcBorders>
+              <w:top w:val="single" w:sz="4" w:space="0" w:color="auto"/>
+              <w:left w:val="single" w:sz="4" w:space="0" w:color="auto"/>
+              <w:bottom w:val="single" w:sz="4" w:space="0" w:color="auto"/>
+              <w:right w:val="single" w:sz="4" w:space="0" w:color="auto"/>
+            </w:tcBorders>
+            <w:tcMar>
+              <w:top w:w="28" w:type="dxa"/>
+              <w:left w:w="57" w:type="dxa"/>
+              <w:bottom w:w="28" w:type="dxa"/>
+              <w:right w:w="57" w:type="dxa"/>
+            </w:tcMar>
+          </w:tcPr>
+          <w:p>
+            <w:pPr>
+              <w:pStyle w:val="stytable-0"/>
+            </w:pPr>
+            <w:r>
+              <w:t>08</w:t>
+            </w:r>
+            <w:r>
+              <w:t xml:space="preserve"> </w:t>
+            </w:r>
+            <w:r>
+              <w:t>Jan</w:t>
+            </w:r>
+            <w:r>
+              <w:t xml:space="preserve"> 1</w:t>
+            </w:r>
+            <w:r>
+              <w:t>3</w:t>
+            </w:r>
+          </w:p>
+        </w:tc>
+        <w:tc>
+          <w:tcPr>
+            <w:tcW w:w="2112" w:type="dxa"/>
+            <w:tcBorders>
+              <w:top w:val="single" w:sz="4" w:space="0" w:color="auto"/>
+              <w:left w:val="single" w:sz="4" w:space="0" w:color="auto"/>
+              <w:bottom w:val="single" w:sz="4" w:space="0" w:color="auto"/>
+              <w:right w:val="single" w:sz="4" w:space="0" w:color="auto"/>
+            </w:tcBorders>
+            <w:tcMar>
+              <w:top w:w="28" w:type="dxa"/>
+              <w:left w:w="57" w:type="dxa"/>
+              <w:bottom w:w="28" w:type="dxa"/>
+              <w:right w:w="57" w:type="dxa"/>
+            </w:tcMar>
+          </w:tcPr>
+          <w:p>
+            <w:pPr>
+              <w:pStyle w:val="stytable-0"/>
+            </w:pPr>
+            <w:r>
+              <w:t>Accame</w:t>
+            </w:r>
+          </w:p>
+        </w:tc>
+        <w:tc>
+          <w:tcPr>
+            <w:tcW w:w="5310" w:type="dxa"/>
+            <w:tcBorders>
+              <w:top w:val="single" w:sz="4" w:space="0" w:color="auto"/>
+              <w:left w:val="single" w:sz="4" w:space="0" w:color="auto"/>
+              <w:bottom w:val="single" w:sz="4" w:space="0" w:color="auto"/>
+              <w:right w:val="single" w:sz="4" w:space="0" w:color="auto"/>
+            </w:tcBorders>
+            <w:tcMar>
+              <w:top w:w="28" w:type="dxa"/>
+              <w:left w:w="57" w:type="dxa"/>
+              <w:bottom w:w="28" w:type="dxa"/>
+              <w:right w:w="57" w:type="dxa"/>
+            </w:tcMar>
+          </w:tcPr>
+          <w:p>
+            <w:pPr>
+              <w:pStyle w:val="stytable-0"/>
+            </w:pPr>
+            <w:r>
+              <w:t>Changed according to new folder structure.</w:t>
             </w:r>
           </w:p>
         </w:tc>
@@ -1538,99 +1671,6 @@
           </w:p>
         </w:tc>
       </w:tr>
-      <w:tr>
-        <w:trPr>
-          <w:jc w:val="center"/>
-        </w:trPr>
-        <w:tc>
-          <w:tcPr>
-            <w:tcW w:w="863" w:type="dxa"/>
-            <w:tcBorders>
-              <w:top w:val="single" w:sz="4" w:space="0" w:color="auto"/>
-              <w:left w:val="single" w:sz="4" w:space="0" w:color="auto"/>
-              <w:bottom w:val="single" w:sz="4" w:space="0" w:color="auto"/>
-              <w:right w:val="single" w:sz="4" w:space="0" w:color="auto"/>
-            </w:tcBorders>
-            <w:tcMar>
-              <w:top w:w="28" w:type="dxa"/>
-              <w:left w:w="57" w:type="dxa"/>
-              <w:bottom w:w="28" w:type="dxa"/>
-              <w:right w:w="57" w:type="dxa"/>
-            </w:tcMar>
-          </w:tcPr>
-          <w:p>
-            <w:pPr>
-              <w:pStyle w:val="stytable-0"/>
-            </w:pPr>
-          </w:p>
-        </w:tc>
-        <w:tc>
-          <w:tcPr>
-            <w:tcW w:w="1176" w:type="dxa"/>
-            <w:tcBorders>
-              <w:top w:val="single" w:sz="4" w:space="0" w:color="auto"/>
-              <w:left w:val="single" w:sz="4" w:space="0" w:color="auto"/>
-              <w:bottom w:val="single" w:sz="4" w:space="0" w:color="auto"/>
-              <w:right w:val="single" w:sz="4" w:space="0" w:color="auto"/>
-            </w:tcBorders>
-            <w:tcMar>
-              <w:top w:w="28" w:type="dxa"/>
-              <w:left w:w="57" w:type="dxa"/>
-              <w:bottom w:w="28" w:type="dxa"/>
-              <w:right w:w="57" w:type="dxa"/>
-            </w:tcMar>
-          </w:tcPr>
-          <w:p>
-            <w:pPr>
-              <w:pStyle w:val="stytable-0"/>
-            </w:pPr>
-          </w:p>
-        </w:tc>
-        <w:tc>
-          <w:tcPr>
-            <w:tcW w:w="2112" w:type="dxa"/>
-            <w:tcBorders>
-              <w:top w:val="single" w:sz="4" w:space="0" w:color="auto"/>
-              <w:left w:val="single" w:sz="4" w:space="0" w:color="auto"/>
-              <w:bottom w:val="single" w:sz="4" w:space="0" w:color="auto"/>
-              <w:right w:val="single" w:sz="4" w:space="0" w:color="auto"/>
-            </w:tcBorders>
-            <w:tcMar>
-              <w:top w:w="28" w:type="dxa"/>
-              <w:left w:w="57" w:type="dxa"/>
-              <w:bottom w:w="28" w:type="dxa"/>
-              <w:right w:w="57" w:type="dxa"/>
-            </w:tcMar>
-          </w:tcPr>
-          <w:p>
-            <w:pPr>
-              <w:pStyle w:val="stytable-0"/>
-            </w:pPr>
-          </w:p>
-        </w:tc>
-        <w:tc>
-          <w:tcPr>
-            <w:tcW w:w="5310" w:type="dxa"/>
-            <w:tcBorders>
-              <w:top w:val="single" w:sz="4" w:space="0" w:color="auto"/>
-              <w:left w:val="single" w:sz="4" w:space="0" w:color="auto"/>
-              <w:bottom w:val="single" w:sz="4" w:space="0" w:color="auto"/>
-              <w:right w:val="single" w:sz="4" w:space="0" w:color="auto"/>
-            </w:tcBorders>
-            <w:tcMar>
-              <w:top w:w="28" w:type="dxa"/>
-              <w:left w:w="57" w:type="dxa"/>
-              <w:bottom w:w="28" w:type="dxa"/>
-              <w:right w:w="57" w:type="dxa"/>
-            </w:tcMar>
-          </w:tcPr>
-          <w:p>
-            <w:pPr>
-              <w:pStyle w:val="stytable-0"/>
-            </w:pPr>
-          </w:p>
-        </w:tc>
-      </w:tr>
     </w:tbl>
     <w:p>
       <w:pPr>
@@ -1671,7 +1711,7 @@
           <w:rFonts w:asciiTheme="minorHAnsi" w:eastAsiaTheme="minorEastAsia" w:hAnsiTheme="minorHAnsi" w:cstheme="minorBidi"/>
           <w:b w:val="0"/>
           <w:snapToGrid/>
-          <w:lang w:val="it-IT"/>
+          <w:lang w:eastAsia="en-US"/>
         </w:rPr>
       </w:pPr>
       <w:r>
@@ -1683,7 +1723,7 @@
       <w:r>
         <w:fldChar w:fldCharType="separate"/>
       </w:r>
-      <w:hyperlink w:anchor="_Toc318274671" w:history="1">
+      <w:hyperlink w:anchor="_Toc376941925" w:history="1">
         <w:r>
           <w:rPr>
             <w:rStyle w:val="Hyperlink"/>
@@ -1695,7 +1735,7 @@
             <w:rFonts w:asciiTheme="minorHAnsi" w:eastAsiaTheme="minorEastAsia" w:hAnsiTheme="minorHAnsi" w:cstheme="minorBidi"/>
             <w:b w:val="0"/>
             <w:snapToGrid/>
-            <w:lang w:val="it-IT"/>
+            <w:lang w:eastAsia="en-US"/>
           </w:rPr>
           <w:tab/>
         </w:r>
@@ -1721,7 +1761,7 @@
           <w:rPr>
             <w:webHidden/>
           </w:rPr>
-          <w:instrText xml:space="preserve"> PAGEREF _Toc318274671 \h </w:instrText>
+          <w:instrText xml:space="preserve"> PAGEREF _Toc376941925 \h </w:instrText>
         </w:r>
         <w:r>
           <w:rPr>
@@ -1755,10 +1795,10 @@
           <w:rFonts w:asciiTheme="minorHAnsi" w:eastAsiaTheme="minorEastAsia" w:hAnsiTheme="minorHAnsi" w:cstheme="minorBidi"/>
           <w:b w:val="0"/>
           <w:snapToGrid/>
-          <w:lang w:val="it-IT"/>
-        </w:rPr>
-      </w:pPr>
-      <w:hyperlink w:anchor="_Toc318274672" w:history="1">
+          <w:lang w:eastAsia="en-US"/>
+        </w:rPr>
+      </w:pPr>
+      <w:hyperlink w:anchor="_Toc376941926" w:history="1">
         <w:r>
           <w:rPr>
             <w:rStyle w:val="Hyperlink"/>
@@ -1770,7 +1810,7 @@
             <w:rFonts w:asciiTheme="minorHAnsi" w:eastAsiaTheme="minorEastAsia" w:hAnsiTheme="minorHAnsi" w:cstheme="minorBidi"/>
             <w:b w:val="0"/>
             <w:snapToGrid/>
-            <w:lang w:val="it-IT"/>
+            <w:lang w:eastAsia="en-US"/>
           </w:rPr>
           <w:tab/>
         </w:r>
@@ -1796,7 +1836,7 @@
           <w:rPr>
             <w:webHidden/>
           </w:rPr>
-          <w:instrText xml:space="preserve"> PAGEREF _Toc318274672 \h </w:instrText>
+          <w:instrText xml:space="preserve"> PAGEREF _Toc376941926 \h </w:instrText>
         </w:r>
         <w:r>
           <w:rPr>
@@ -1825,15 +1865,171 @@
     </w:p>
     <w:p>
       <w:pPr>
+        <w:pStyle w:val="TOC2"/>
+        <w:tabs>
+          <w:tab w:val="left" w:pos="1474"/>
+        </w:tabs>
+        <w:rPr>
+          <w:rFonts w:asciiTheme="minorHAnsi" w:eastAsiaTheme="minorEastAsia" w:hAnsiTheme="minorHAnsi" w:cstheme="minorBidi"/>
+          <w:snapToGrid/>
+          <w:sz w:val="22"/>
+          <w:lang w:eastAsia="en-US"/>
+        </w:rPr>
+      </w:pPr>
+      <w:hyperlink w:anchor="_Toc376941927" w:history="1">
+        <w:r>
+          <w:rPr>
+            <w:rStyle w:val="Hyperlink"/>
+          </w:rPr>
+          <w:t>2.1</w:t>
+        </w:r>
+        <w:r>
+          <w:rPr>
+            <w:rFonts w:asciiTheme="minorHAnsi" w:eastAsiaTheme="minorEastAsia" w:hAnsiTheme="minorHAnsi" w:cstheme="minorBidi"/>
+            <w:snapToGrid/>
+            <w:sz w:val="22"/>
+            <w:lang w:eastAsia="en-US"/>
+          </w:rPr>
+          <w:tab/>
+        </w:r>
+        <w:r>
+          <w:rPr>
+            <w:rStyle w:val="Hyperlink"/>
+          </w:rPr>
+          <w:t>Asynchronous mode</w:t>
+        </w:r>
+        <w:r>
+          <w:rPr>
+            <w:webHidden/>
+          </w:rPr>
+          <w:tab/>
+        </w:r>
+        <w:r>
+          <w:rPr>
+            <w:webHidden/>
+          </w:rPr>
+          <w:fldChar w:fldCharType="begin"/>
+        </w:r>
+        <w:r>
+          <w:rPr>
+            <w:webHidden/>
+          </w:rPr>
+          <w:instrText xml:space="preserve"> PAGEREF _Toc376941927 \h </w:instrText>
+        </w:r>
+        <w:r>
+          <w:rPr>
+            <w:webHidden/>
+          </w:rPr>
+        </w:r>
+        <w:r>
+          <w:rPr>
+            <w:webHidden/>
+          </w:rPr>
+          <w:fldChar w:fldCharType="separate"/>
+        </w:r>
+        <w:r>
+          <w:rPr>
+            <w:webHidden/>
+          </w:rPr>
+          <w:t>3</w:t>
+        </w:r>
+        <w:r>
+          <w:rPr>
+            <w:webHidden/>
+          </w:rPr>
+          <w:fldChar w:fldCharType="end"/>
+        </w:r>
+      </w:hyperlink>
+    </w:p>
+    <w:p>
+      <w:pPr>
+        <w:pStyle w:val="TOC2"/>
+        <w:tabs>
+          <w:tab w:val="left" w:pos="1474"/>
+        </w:tabs>
+        <w:rPr>
+          <w:rFonts w:asciiTheme="minorHAnsi" w:eastAsiaTheme="minorEastAsia" w:hAnsiTheme="minorHAnsi" w:cstheme="minorBidi"/>
+          <w:snapToGrid/>
+          <w:sz w:val="22"/>
+          <w:lang w:eastAsia="en-US"/>
+        </w:rPr>
+      </w:pPr>
+      <w:hyperlink w:anchor="_Toc376941928" w:history="1">
+        <w:r>
+          <w:rPr>
+            <w:rStyle w:val="Hyperlink"/>
+          </w:rPr>
+          <w:t>2.2</w:t>
+        </w:r>
+        <w:r>
+          <w:rPr>
+            <w:rFonts w:asciiTheme="minorHAnsi" w:eastAsiaTheme="minorEastAsia" w:hAnsiTheme="minorHAnsi" w:cstheme="minorBidi"/>
+            <w:snapToGrid/>
+            <w:sz w:val="22"/>
+            <w:lang w:eastAsia="en-US"/>
+          </w:rPr>
+          <w:tab/>
+        </w:r>
+        <w:r>
+          <w:rPr>
+            <w:rStyle w:val="Hyperlink"/>
+          </w:rPr>
+          <w:t>Synchronous mode</w:t>
+        </w:r>
+        <w:r>
+          <w:rPr>
+            <w:webHidden/>
+          </w:rPr>
+          <w:tab/>
+        </w:r>
+        <w:r>
+          <w:rPr>
+            <w:webHidden/>
+          </w:rPr>
+          <w:fldChar w:fldCharType="begin"/>
+        </w:r>
+        <w:r>
+          <w:rPr>
+            <w:webHidden/>
+          </w:rPr>
+          <w:instrText xml:space="preserve"> PAGEREF _Toc376941928 \h </w:instrText>
+        </w:r>
+        <w:r>
+          <w:rPr>
+            <w:webHidden/>
+          </w:rPr>
+        </w:r>
+        <w:r>
+          <w:rPr>
+            <w:webHidden/>
+          </w:rPr>
+          <w:fldChar w:fldCharType="separate"/>
+        </w:r>
+        <w:r>
+          <w:rPr>
+            <w:webHidden/>
+          </w:rPr>
+          <w:t>5</w:t>
+        </w:r>
+        <w:r>
+          <w:rPr>
+            <w:webHidden/>
+          </w:rPr>
+          <w:fldChar w:fldCharType="end"/>
+        </w:r>
+      </w:hyperlink>
+    </w:p>
+    <w:p>
+      <w:pPr>
         <w:pStyle w:val="TOC1"/>
         <w:rPr>
           <w:rFonts w:asciiTheme="minorHAnsi" w:eastAsiaTheme="minorEastAsia" w:hAnsiTheme="minorHAnsi" w:cstheme="minorBidi"/>
           <w:b w:val="0"/>
           <w:snapToGrid/>
-          <w:lang w:val="it-IT"/>
-        </w:rPr>
-      </w:pPr>
-      <w:hyperlink w:anchor="_Toc318274673" w:history="1">
+          <w:lang w:eastAsia="en-US"/>
+        </w:rPr>
+      </w:pPr>
+      <w:hyperlink w:anchor="_Toc376941929" w:history="1">
         <w:r>
           <w:rPr>
             <w:rStyle w:val="Hyperlink"/>
@@ -1845,7 +2041,7 @@
             <w:rFonts w:asciiTheme="minorHAnsi" w:eastAsiaTheme="minorEastAsia" w:hAnsiTheme="minorHAnsi" w:cstheme="minorBidi"/>
             <w:b w:val="0"/>
             <w:snapToGrid/>
-            <w:lang w:val="it-IT"/>
+            <w:lang w:eastAsia="en-US"/>
           </w:rPr>
           <w:tab/>
         </w:r>
@@ -1871,7 +2067,7 @@
           <w:rPr>
             <w:webHidden/>
           </w:rPr>
-          <w:instrText xml:space="preserve"> PAGEREF _Toc318274673 \h </w:instrText>
+          <w:instrText xml:space="preserve"> PAGEREF _Toc376941929 \h </w:instrText>
         </w:r>
         <w:r>
           <w:rPr>
@@ -1888,7 +2084,238 @@
           <w:rPr>
             <w:webHidden/>
           </w:rPr>
+          <w:t>6</w:t>
+        </w:r>
+        <w:r>
+          <w:rPr>
+            <w:webHidden/>
+          </w:rPr>
+          <w:fldChar w:fldCharType="end"/>
+        </w:r>
+      </w:hyperlink>
+    </w:p>
+    <w:p>
+      <w:pPr>
+        <w:pStyle w:val="TOC1"/>
+        <w:rPr>
+          <w:rFonts w:asciiTheme="minorHAnsi" w:eastAsiaTheme="minorEastAsia" w:hAnsiTheme="minorHAnsi" w:cstheme="minorBidi"/>
+          <w:b w:val="0"/>
+          <w:snapToGrid/>
+          <w:lang w:eastAsia="en-US"/>
+        </w:rPr>
+      </w:pPr>
+      <w:hyperlink w:anchor="_Toc376941930" w:history="1">
+        <w:r>
+          <w:rPr>
+            <w:rStyle w:val="Hyperlink"/>
+          </w:rPr>
           <w:t>4</w:t>
+        </w:r>
+        <w:r>
+          <w:rPr>
+            <w:rFonts w:asciiTheme="minorHAnsi" w:eastAsiaTheme="minorEastAsia" w:hAnsiTheme="minorHAnsi" w:cstheme="minorBidi"/>
+            <w:b w:val="0"/>
+            <w:snapToGrid/>
+            <w:lang w:eastAsia="en-US"/>
+          </w:rPr>
+          <w:tab/>
+        </w:r>
+        <w:r>
+          <w:rPr>
+            <w:rStyle w:val="Hyperlink"/>
+          </w:rPr>
+          <w:t>What to see</w:t>
+        </w:r>
+        <w:r>
+          <w:rPr>
+            <w:webHidden/>
+          </w:rPr>
+          <w:tab/>
+        </w:r>
+        <w:r>
+          <w:rPr>
+            <w:webHidden/>
+          </w:rPr>
+          <w:fldChar w:fldCharType="begin"/>
+        </w:r>
+        <w:r>
+          <w:rPr>
+            <w:webHidden/>
+          </w:rPr>
+          <w:instrText xml:space="preserve"> PAGEREF _Toc376941930 \h </w:instrText>
+        </w:r>
+        <w:r>
+          <w:rPr>
+            <w:webHidden/>
+          </w:rPr>
+        </w:r>
+        <w:r>
+          <w:rPr>
+            <w:webHidden/>
+          </w:rPr>
+          <w:fldChar w:fldCharType="separate"/>
+        </w:r>
+        <w:r>
+          <w:rPr>
+            <w:webHidden/>
+          </w:rPr>
+          <w:t>7</w:t>
+        </w:r>
+        <w:r>
+          <w:rPr>
+            <w:webHidden/>
+          </w:rPr>
+          <w:fldChar w:fldCharType="end"/>
+        </w:r>
+      </w:hyperlink>
+    </w:p>
+    <w:p>
+      <w:pPr>
+        <w:pStyle w:val="TOC2"/>
+        <w:tabs>
+          <w:tab w:val="left" w:pos="1474"/>
+        </w:tabs>
+        <w:rPr>
+          <w:rFonts w:asciiTheme="minorHAnsi" w:eastAsiaTheme="minorEastAsia" w:hAnsiTheme="minorHAnsi" w:cstheme="minorBidi"/>
+          <w:snapToGrid/>
+          <w:sz w:val="22"/>
+          <w:lang w:eastAsia="en-US"/>
+        </w:rPr>
+      </w:pPr>
+      <w:hyperlink w:anchor="_Toc376941931" w:history="1">
+        <w:r>
+          <w:rPr>
+            <w:rStyle w:val="Hyperlink"/>
+          </w:rPr>
+          <w:t>4.1</w:t>
+        </w:r>
+        <w:r>
+          <w:rPr>
+            <w:rFonts w:asciiTheme="minorHAnsi" w:eastAsiaTheme="minorEastAsia" w:hAnsiTheme="minorHAnsi" w:cstheme="minorBidi"/>
+            <w:snapToGrid/>
+            <w:sz w:val="22"/>
+            <w:lang w:eastAsia="en-US"/>
+          </w:rPr>
+          <w:tab/>
+        </w:r>
+        <w:r>
+          <w:rPr>
+            <w:rStyle w:val="Hyperlink"/>
+          </w:rPr>
+          <w:t>Use with OOSIIT</w:t>
+        </w:r>
+        <w:r>
+          <w:rPr>
+            <w:webHidden/>
+          </w:rPr>
+          <w:tab/>
+        </w:r>
+        <w:r>
+          <w:rPr>
+            <w:webHidden/>
+          </w:rPr>
+          <w:fldChar w:fldCharType="begin"/>
+        </w:r>
+        <w:r>
+          <w:rPr>
+            <w:webHidden/>
+          </w:rPr>
+          <w:instrText xml:space="preserve"> PAGEREF _Toc376941931 \h </w:instrText>
+        </w:r>
+        <w:r>
+          <w:rPr>
+            <w:webHidden/>
+          </w:rPr>
+        </w:r>
+        <w:r>
+          <w:rPr>
+            <w:webHidden/>
+          </w:rPr>
+          <w:fldChar w:fldCharType="separate"/>
+        </w:r>
+        <w:r>
+          <w:rPr>
+            <w:webHidden/>
+          </w:rPr>
+          <w:t>7</w:t>
+        </w:r>
+        <w:r>
+          <w:rPr>
+            <w:webHidden/>
+          </w:rPr>
+          <w:fldChar w:fldCharType="end"/>
+        </w:r>
+      </w:hyperlink>
+    </w:p>
+    <w:p>
+      <w:pPr>
+        <w:pStyle w:val="TOC2"/>
+        <w:tabs>
+          <w:tab w:val="left" w:pos="1474"/>
+        </w:tabs>
+        <w:rPr>
+          <w:rFonts w:asciiTheme="minorHAnsi" w:eastAsiaTheme="minorEastAsia" w:hAnsiTheme="minorHAnsi" w:cstheme="minorBidi"/>
+          <w:snapToGrid/>
+          <w:sz w:val="22"/>
+          <w:lang w:eastAsia="en-US"/>
+        </w:rPr>
+      </w:pPr>
+      <w:hyperlink w:anchor="_Toc376941932" w:history="1">
+        <w:r>
+          <w:rPr>
+            <w:rStyle w:val="Hyperlink"/>
+          </w:rPr>
+          <w:t>4.2</w:t>
+        </w:r>
+        <w:r>
+          <w:rPr>
+            <w:rFonts w:asciiTheme="minorHAnsi" w:eastAsiaTheme="minorEastAsia" w:hAnsiTheme="minorHAnsi" w:cstheme="minorBidi"/>
+            <w:snapToGrid/>
+            <w:sz w:val="22"/>
+            <w:lang w:eastAsia="en-US"/>
+          </w:rPr>
+          <w:tab/>
+        </w:r>
+        <w:r>
+          <w:rPr>
+            <w:rStyle w:val="Hyperlink"/>
+          </w:rPr>
+          <w:t>Use with direct calls to eventviewer APIs</w:t>
+        </w:r>
+        <w:r>
+          <w:rPr>
+            <w:webHidden/>
+          </w:rPr>
+          <w:tab/>
+        </w:r>
+        <w:r>
+          <w:rPr>
+            <w:webHidden/>
+          </w:rPr>
+          <w:fldChar w:fldCharType="begin"/>
+        </w:r>
+        <w:r>
+          <w:rPr>
+            <w:webHidden/>
+          </w:rPr>
+          <w:instrText xml:space="preserve"> PAGEREF _Toc376941932 \h </w:instrText>
+        </w:r>
+        <w:r>
+          <w:rPr>
+            <w:webHidden/>
+          </w:rPr>
+        </w:r>
+        <w:r>
+          <w:rPr>
+            <w:webHidden/>
+          </w:rPr>
+          <w:fldChar w:fldCharType="separate"/>
+        </w:r>
+        <w:r>
+          <w:rPr>
+            <w:webHidden/>
+          </w:rPr>
+          <w:t>7</w:t>
         </w:r>
         <w:r>
           <w:rPr>
@@ -1947,7 +2374,7 @@
         </w:rPr>
       </w:pPr>
       <w:bookmarkStart w:id="0" w:name="_Toc254688505"/>
-      <w:bookmarkStart w:id="1" w:name="_Toc318274671"/>
+      <w:bookmarkStart w:id="1" w:name="_Toc376941925"/>
       <w:r>
         <w:rPr>
           <w:lang w:val="en-US"/>
@@ -1963,7 +2390,7 @@
         <w:pStyle w:val="stytext"/>
       </w:pPr>
       <w:r>
-        <w:t>The event viewer can be used to view timing events from every software module of the emBODY.</w:t>
+        <w:t>The event viewer can be used to view timing events from every software module of emBODY.</w:t>
       </w:r>
       <w:r>
         <w:t xml:space="preserve"> </w:t>
@@ -1973,14 +2400,30 @@
       <w:pPr>
         <w:pStyle w:val="stytext"/>
       </w:pPr>
-    </w:p>
-    <w:p>
-      <w:pPr>
-        <w:pStyle w:val="stytext"/>
-      </w:pPr>
-      <w:r>
-        <w:t>ETC. ETC</w:t>
-      </w:r>
+      <w:r>
+        <w:t xml:space="preserve">The timing events can come from the OOSIIT (and hence OSAL) when compiled in debug mode or from explicit calls of the user. </w:t>
+      </w:r>
+    </w:p>
+    <w:p>
+      <w:pPr>
+        <w:pStyle w:val="stytext"/>
+      </w:pPr>
+      <w:r>
+        <w:t xml:space="preserve">Events originated by OOSIIT are those related to task switching of the scheduler and from the activity of the three ISR: </w:t>
+      </w:r>
+      <w:proofErr w:type="spellStart"/>
+      <w:r>
+        <w:t>SysTick</w:t>
+      </w:r>
+      <w:proofErr w:type="spellEnd"/>
+      <w:r>
+        <w:t xml:space="preserve">, SVC, </w:t>
+      </w:r>
+      <w:proofErr w:type="spellStart"/>
+      <w:r>
+        <w:t>pendSV</w:t>
+      </w:r>
+      <w:proofErr w:type="spellEnd"/>
       <w:r>
         <w:t>.</w:t>
       </w:r>
@@ -1989,6 +2432,14 @@
       <w:pPr>
         <w:pStyle w:val="stytext"/>
       </w:pPr>
+      <w:r>
+        <w:t>Events can also be originated by the user with explicit calls to eventviewer APIs for the sake of displaying timing in runtime.</w:t>
+      </w:r>
+    </w:p>
+    <w:p>
+      <w:pPr>
+        <w:pStyle w:val="stytext"/>
+      </w:pPr>
     </w:p>
     <w:p>
       <w:pPr>
@@ -2002,7 +2453,7 @@
       <w:pPr>
         <w:pStyle w:val="sty1Heading"/>
       </w:pPr>
-      <w:bookmarkStart w:id="2" w:name="_Toc318274672"/>
+      <w:bookmarkStart w:id="2" w:name="_Toc376941926"/>
       <w:r>
         <w:lastRenderedPageBreak/>
         <w:t xml:space="preserve">How to </w:t>
@@ -2041,7 +2492,25 @@
         </w:numPr>
       </w:pPr>
       <w:r>
-        <w:t>Include the library and set the include path,</w:t>
+        <w:t xml:space="preserve">Include the </w:t>
+      </w:r>
+      <w:r>
+        <w:t>eventviewer.c in compilation (or a library)</w:t>
+      </w:r>
+      <w:r>
+        <w:t xml:space="preserve"> and set the include path</w:t>
+      </w:r>
+      <w:r>
+        <w:t xml:space="preserve"> of </w:t>
+      </w:r>
+      <w:r>
+        <w:t>eventviewer</w:t>
+      </w:r>
+      <w:r>
+        <w:t>.h</w:t>
+      </w:r>
+      <w:r>
+        <w:t>,</w:t>
       </w:r>
     </w:p>
     <w:p>
@@ -2062,7 +2531,13 @@
         <w:t xml:space="preserve"> specify the use of </w:t>
       </w:r>
       <w:r>
-        <w:t>RTX,</w:t>
+        <w:t>RTX</w:t>
+      </w:r>
+      <w:r>
+        <w:t xml:space="preserve"> Kernel</w:t>
+      </w:r>
+      <w:r>
+        <w:t>,</w:t>
       </w:r>
     </w:p>
     <w:p>
@@ -2126,7 +2601,7 @@
         <w:rPr>
           <w:noProof/>
           <w:snapToGrid/>
-          <w:lang w:val="it-IT"/>
+          <w:lang w:val="en-US" w:eastAsia="en-US"/>
         </w:rPr>
         <w:drawing>
           <wp:inline distT="0" distB="0" distL="0" distR="0" wp14:anchorId="3DA931D7" wp14:editId="1EE9C758">
@@ -2178,7 +2653,7 @@
         <w:rPr>
           <w:noProof/>
           <w:snapToGrid/>
-          <w:lang w:val="it-IT"/>
+          <w:lang w:val="en-US" w:eastAsia="en-US"/>
         </w:rPr>
         <w:drawing>
           <wp:inline distT="0" distB="0" distL="0" distR="0" wp14:anchorId="74EB2F08" wp14:editId="7D7832EC">
@@ -2229,18 +2704,56 @@
     </w:p>
     <w:p>
       <w:pPr>
-        <w:pStyle w:val="Heading3"/>
-      </w:pPr>
-      <w:r>
-        <w:t>Synchronous mode</w:t>
-      </w:r>
-    </w:p>
-    <w:p>
-      <w:pPr>
-        <w:pStyle w:val="stytext"/>
-      </w:pPr>
-      <w:r>
-        <w:t>It is OK for STM32f107, but not always.  It does not work for STM32F207.</w:t>
+        <w:pStyle w:val="stytext"/>
+      </w:pPr>
+    </w:p>
+    <w:p>
+      <w:pPr>
+        <w:pStyle w:val="stytext"/>
+      </w:pPr>
+    </w:p>
+    <w:p>
+      <w:pPr>
+        <w:pStyle w:val="stytext"/>
+      </w:pPr>
+    </w:p>
+    <w:p>
+      <w:pPr>
+        <w:pStyle w:val="stytext"/>
+      </w:pPr>
+    </w:p>
+    <w:p>
+      <w:pPr>
+        <w:pStyle w:val="Heading2"/>
+      </w:pPr>
+      <w:bookmarkStart w:id="3" w:name="_Toc376941927"/>
+      <w:r>
+        <w:lastRenderedPageBreak/>
+        <w:t>Asynchronous mode</w:t>
+      </w:r>
+      <w:bookmarkEnd w:id="3"/>
+    </w:p>
+    <w:p>
+      <w:pPr>
+        <w:pStyle w:val="stytext"/>
+      </w:pPr>
+      <w:r>
+        <w:t xml:space="preserve">It works for both </w:t>
+      </w:r>
+      <w:r>
+        <w:t>STM32F107</w:t>
+      </w:r>
+      <w:r>
+        <w:t xml:space="preserve"> and </w:t>
+      </w:r>
+      <w:r>
+        <w:t>STM32F</w:t>
+      </w:r>
+      <w:r>
+        <w:t>4</w:t>
+      </w:r>
+      <w:r>
+        <w:t>07</w:t>
       </w:r>
     </w:p>
     <w:p>
@@ -2251,14 +2764,13 @@
         <w:rPr>
           <w:noProof/>
           <w:snapToGrid/>
-          <w:lang w:val="it-IT"/>
-        </w:rPr>
-        <w:lastRenderedPageBreak/>
+          <w:lang w:val="en-US" w:eastAsia="en-US"/>
+        </w:rPr>
         <w:drawing>
-          <wp:inline distT="0" distB="0" distL="0" distR="0" wp14:anchorId="6B5A380A" wp14:editId="3E62D900">
-            <wp:extent cx="4334256" cy="2700869"/>
+          <wp:inline distT="0" distB="0" distL="0" distR="0" wp14:anchorId="125A6763" wp14:editId="0B3AFC10">
+            <wp:extent cx="4682856" cy="2454132"/>
             <wp:effectExtent l="0" t="0" r="0" b="0"/>
-            <wp:docPr id="2" name="Picture 2"/>
+            <wp:docPr id="11" name="Picture 11"/>
             <wp:cNvGraphicFramePr>
               <a:graphicFrameLocks xmlns:a="http://schemas.openxmlformats.org/drawingml/2006/main" noChangeAspect="1"/>
             </wp:cNvGraphicFramePr>
@@ -2278,7 +2790,7 @@
                   <pic:spPr>
                     <a:xfrm>
                       <a:off x="0" y="0"/>
-                      <a:ext cx="4334076" cy="2700757"/>
+                      <a:ext cx="4684769" cy="2455134"/>
                     </a:xfrm>
                     <a:prstGeom prst="rect">
                       <a:avLst/>
@@ -2299,23 +2811,28 @@
     <w:p>
       <w:pPr>
         <w:pStyle w:val="stytext"/>
-      </w:pPr>
-    </w:p>
-    <w:p>
-      <w:pPr>
-        <w:pStyle w:val="stytext"/>
-      </w:pPr>
-      <w:r>
         <w:rPr>
           <w:noProof/>
           <w:snapToGrid/>
-          <w:lang w:val="it-IT"/>
+          <w:lang w:eastAsia="en-US"/>
+        </w:rPr>
+      </w:pPr>
+    </w:p>
+    <w:p>
+      <w:pPr>
+        <w:pStyle w:val="stytext"/>
+      </w:pPr>
+      <w:r>
+        <w:rPr>
+          <w:noProof/>
+          <w:snapToGrid/>
+          <w:lang w:eastAsia="en-US"/>
         </w:rPr>
         <w:drawing>
-          <wp:inline distT="0" distB="0" distL="0" distR="0" wp14:anchorId="7E31E2A7" wp14:editId="2099C2C8">
-            <wp:extent cx="3992880" cy="2538644"/>
+          <wp:inline distT="0" distB="0" distL="0" distR="0" wp14:anchorId="233149C6" wp14:editId="3F631941">
+            <wp:extent cx="4697152" cy="2986405"/>
             <wp:effectExtent l="0" t="0" r="0" b="0"/>
-            <wp:docPr id="8" name="Picture 8"/>
+            <wp:docPr id="12" name="Picture 12"/>
             <wp:cNvGraphicFramePr>
               <a:graphicFrameLocks xmlns:a="http://schemas.openxmlformats.org/drawingml/2006/main" noChangeAspect="1"/>
             </wp:cNvGraphicFramePr>
@@ -2335,7 +2852,7 @@
                   <pic:spPr>
                     <a:xfrm>
                       <a:off x="0" y="0"/>
-                      <a:ext cx="3998013" cy="2541908"/>
+                      <a:ext cx="4697152" cy="2986405"/>
                     </a:xfrm>
                     <a:prstGeom prst="rect">
                       <a:avLst/>
@@ -2352,6 +2869,9 @@
       <w:pPr>
         <w:pStyle w:val="stytext"/>
       </w:pPr>
+      <w:r>
+        <w:t>Use 72 MHz for STM32F107.</w:t>
+      </w:r>
     </w:p>
     <w:p>
       <w:pPr>
@@ -2361,13 +2881,14 @@
         <w:rPr>
           <w:noProof/>
           <w:snapToGrid/>
-          <w:lang w:val="it-IT"/>
-        </w:rPr>
+          <w:lang w:val="en-US" w:eastAsia="en-US"/>
+        </w:rPr>
+        <w:lastRenderedPageBreak/>
         <w:drawing>
-          <wp:inline distT="0" distB="0" distL="0" distR="0" wp14:anchorId="5CDD2854" wp14:editId="43D0D976">
-            <wp:extent cx="3950208" cy="2511514"/>
+          <wp:inline distT="0" distB="0" distL="0" distR="0" wp14:anchorId="761BC06E" wp14:editId="4A511052">
+            <wp:extent cx="4899174" cy="3114860"/>
             <wp:effectExtent l="0" t="0" r="0" b="0"/>
-            <wp:docPr id="9" name="Picture 9"/>
+            <wp:docPr id="5" name="Picture 5"/>
             <wp:cNvGraphicFramePr>
               <a:graphicFrameLocks xmlns:a="http://schemas.openxmlformats.org/drawingml/2006/main" noChangeAspect="1"/>
             </wp:cNvGraphicFramePr>
@@ -2387,7 +2908,7 @@
                   <pic:spPr>
                     <a:xfrm>
                       <a:off x="0" y="0"/>
-                      <a:ext cx="3955286" cy="2514743"/>
+                      <a:ext cx="4901507" cy="3116343"/>
                     </a:xfrm>
                     <a:prstGeom prst="rect">
                       <a:avLst/>
@@ -2402,12 +2923,33 @@
     </w:p>
     <w:p>
       <w:pPr>
-        <w:pStyle w:val="Heading3"/>
-      </w:pPr>
-      <w:r>
-        <w:lastRenderedPageBreak/>
-        <w:t>Asynchronous mode</w:t>
-      </w:r>
+        <w:pStyle w:val="stytext"/>
+      </w:pPr>
+      <w:r>
+        <w:t xml:space="preserve">Use </w:t>
+      </w:r>
+      <w:r>
+        <w:t>168</w:t>
+      </w:r>
+      <w:r>
+        <w:t xml:space="preserve"> MHz</w:t>
+      </w:r>
+      <w:r>
+        <w:t xml:space="preserve"> for STM32F107 in </w:t>
+      </w:r>
+      <w:proofErr w:type="spellStart"/>
+      <w:r>
+        <w:t>autodetect</w:t>
+      </w:r>
+      <w:proofErr w:type="spellEnd"/>
+      <w:r>
+        <w:t xml:space="preserve"> mode.</w:t>
+      </w:r>
+    </w:p>
+    <w:p>
+      <w:pPr>
+        <w:pStyle w:val="stytext"/>
+      </w:pPr>
     </w:p>
     <w:p>
       <w:pPr>
@@ -2422,13 +2964,13 @@
         <w:rPr>
           <w:noProof/>
           <w:snapToGrid/>
-          <w:lang w:val="it-IT"/>
+          <w:lang w:val="en-US" w:eastAsia="en-US"/>
         </w:rPr>
         <w:drawing>
-          <wp:inline distT="0" distB="0" distL="0" distR="0" wp14:anchorId="125A6763" wp14:editId="0B3AFC10">
-            <wp:extent cx="4682856" cy="2454132"/>
+          <wp:inline distT="0" distB="0" distL="0" distR="0" wp14:anchorId="20B11C4D" wp14:editId="5F3ED538">
+            <wp:extent cx="4925962" cy="3131891"/>
             <wp:effectExtent l="0" t="0" r="0" b="0"/>
-            <wp:docPr id="11" name="Picture 11"/>
+            <wp:docPr id="7" name="Picture 7"/>
             <wp:cNvGraphicFramePr>
               <a:graphicFrameLocks xmlns:a="http://schemas.openxmlformats.org/drawingml/2006/main" noChangeAspect="1"/>
             </wp:cNvGraphicFramePr>
@@ -2448,7 +2990,7 @@
                   <pic:spPr>
                     <a:xfrm>
                       <a:off x="0" y="0"/>
-                      <a:ext cx="4684769" cy="2455134"/>
+                      <a:ext cx="4928308" cy="3133382"/>
                     </a:xfrm>
                     <a:prstGeom prst="rect">
                       <a:avLst/>
@@ -2465,6 +3007,69 @@
       <w:pPr>
         <w:pStyle w:val="stytext"/>
       </w:pPr>
+      <w:r>
+        <w:t xml:space="preserve">Or even </w:t>
+      </w:r>
+      <w:r>
+        <w:t xml:space="preserve">use a </w:t>
+      </w:r>
+      <w:proofErr w:type="spellStart"/>
+      <w:r>
+        <w:t>prescaler</w:t>
+      </w:r>
+      <w:proofErr w:type="spellEnd"/>
+      <w:r>
+        <w:t>.</w:t>
+      </w:r>
+    </w:p>
+    <w:p>
+      <w:pPr>
+        <w:pStyle w:val="stytext"/>
+      </w:pPr>
+    </w:p>
+    <w:p>
+      <w:pPr>
+        <w:pStyle w:val="stytext"/>
+      </w:pPr>
+    </w:p>
+    <w:p>
+      <w:pPr>
+        <w:pStyle w:val="stytext"/>
+      </w:pPr>
+    </w:p>
+    <w:p>
+      <w:pPr>
+        <w:pStyle w:val="stytext"/>
+      </w:pPr>
+    </w:p>
+    <w:p>
+      <w:pPr>
+        <w:pStyle w:val="stytext"/>
+      </w:pPr>
+    </w:p>
+    <w:p>
+      <w:pPr>
+        <w:pStyle w:val="stytext"/>
+      </w:pPr>
+    </w:p>
+    <w:p>
+      <w:pPr>
+        <w:pStyle w:val="Heading2"/>
+      </w:pPr>
+      <w:bookmarkStart w:id="4" w:name="_Toc376941928"/>
+      <w:r>
+        <w:lastRenderedPageBreak/>
+        <w:t>Synchronous mode</w:t>
+      </w:r>
+      <w:bookmarkEnd w:id="4"/>
+    </w:p>
+    <w:p>
+      <w:pPr>
+        <w:pStyle w:val="stytext"/>
+      </w:pPr>
+      <w:r>
+        <w:t>It is OK for STM32F107, but not always.  It does not work for STM32F407.</w:t>
+      </w:r>
     </w:p>
     <w:p>
       <w:pPr>
@@ -2474,13 +3079,13 @@
         <w:rPr>
           <w:noProof/>
           <w:snapToGrid/>
-          <w:lang w:val="it-IT"/>
+          <w:lang w:val="en-US" w:eastAsia="en-US"/>
         </w:rPr>
         <w:drawing>
-          <wp:inline distT="0" distB="0" distL="0" distR="0" wp14:anchorId="761BC06E" wp14:editId="4A511052">
-            <wp:extent cx="4899174" cy="3114860"/>
+          <wp:inline distT="0" distB="0" distL="0" distR="0" wp14:anchorId="0D0A8A0C" wp14:editId="685EA667">
+            <wp:extent cx="4334256" cy="2700869"/>
             <wp:effectExtent l="0" t="0" r="0" b="0"/>
-            <wp:docPr id="5" name="Picture 5"/>
+            <wp:docPr id="2" name="Picture 2"/>
             <wp:cNvGraphicFramePr>
               <a:graphicFrameLocks xmlns:a="http://schemas.openxmlformats.org/drawingml/2006/main" noChangeAspect="1"/>
             </wp:cNvGraphicFramePr>
@@ -2500,7 +3105,7 @@
                   <pic:spPr>
                     <a:xfrm>
                       <a:off x="0" y="0"/>
-                      <a:ext cx="4901507" cy="3116343"/>
+                      <a:ext cx="4334076" cy="2700757"/>
                     </a:xfrm>
                     <a:prstGeom prst="rect">
                       <a:avLst/>
@@ -2523,25 +3128,16 @@
         <w:pStyle w:val="stytext"/>
       </w:pPr>
       <w:r>
-        <w:t xml:space="preserve">Or even </w:t>
-      </w:r>
-    </w:p>
-    <w:p>
-      <w:pPr>
-        <w:pStyle w:val="stytext"/>
-      </w:pPr>
-      <w:r>
         <w:rPr>
           <w:noProof/>
           <w:snapToGrid/>
-          <w:lang w:val="it-IT"/>
-        </w:rPr>
-        <w:lastRenderedPageBreak/>
+          <w:lang w:val="en-US" w:eastAsia="en-US"/>
+        </w:rPr>
         <w:drawing>
-          <wp:inline distT="0" distB="0" distL="0" distR="0" wp14:anchorId="20B11C4D" wp14:editId="5F3ED538">
-            <wp:extent cx="4925962" cy="3131891"/>
+          <wp:inline distT="0" distB="0" distL="0" distR="0" wp14:anchorId="1222B887" wp14:editId="590DD73A">
+            <wp:extent cx="3777683" cy="2401824"/>
             <wp:effectExtent l="0" t="0" r="0" b="0"/>
-            <wp:docPr id="7" name="Picture 7"/>
+            <wp:docPr id="8" name="Picture 8"/>
             <wp:cNvGraphicFramePr>
               <a:graphicFrameLocks xmlns:a="http://schemas.openxmlformats.org/drawingml/2006/main" noChangeAspect="1"/>
             </wp:cNvGraphicFramePr>
@@ -2561,7 +3157,7 @@
                   <pic:spPr>
                     <a:xfrm>
                       <a:off x="0" y="0"/>
-                      <a:ext cx="4928308" cy="3133382"/>
+                      <a:ext cx="3786579" cy="2407480"/>
                     </a:xfrm>
                     <a:prstGeom prst="rect">
                       <a:avLst/>
@@ -2576,26 +3172,78 @@
     </w:p>
     <w:p>
       <w:pPr>
+        <w:pStyle w:val="stytext"/>
+      </w:pPr>
+    </w:p>
+    <w:p>
+      <w:pPr>
+        <w:pStyle w:val="stytext"/>
+      </w:pPr>
+      <w:r>
+        <w:rPr>
+          <w:noProof/>
+          <w:snapToGrid/>
+          <w:lang w:val="en-US" w:eastAsia="en-US"/>
+        </w:rPr>
+        <w:drawing>
+          <wp:inline distT="0" distB="0" distL="0" distR="0" wp14:anchorId="0306B127" wp14:editId="32C6D9EB">
+            <wp:extent cx="3796800" cy="2413978"/>
+            <wp:effectExtent l="0" t="0" r="0" b="0"/>
+            <wp:docPr id="9" name="Picture 9"/>
+            <wp:cNvGraphicFramePr>
+              <a:graphicFrameLocks xmlns:a="http://schemas.openxmlformats.org/drawingml/2006/main" noChangeAspect="1"/>
+            </wp:cNvGraphicFramePr>
+            <a:graphic xmlns:a="http://schemas.openxmlformats.org/drawingml/2006/main">
+              <a:graphicData uri="http://schemas.openxmlformats.org/drawingml/2006/picture">
+                <pic:pic xmlns:pic="http://schemas.openxmlformats.org/drawingml/2006/picture">
+                  <pic:nvPicPr>
+                    <pic:cNvPr id="0" name=""/>
+                    <pic:cNvPicPr/>
+                  </pic:nvPicPr>
+                  <pic:blipFill>
+                    <a:blip r:embed="rId21"/>
+                    <a:stretch>
+                      <a:fillRect/>
+                    </a:stretch>
+                  </pic:blipFill>
+                  <pic:spPr>
+                    <a:xfrm>
+                      <a:off x="0" y="0"/>
+                      <a:ext cx="3801681" cy="2417081"/>
+                    </a:xfrm>
+                    <a:prstGeom prst="rect">
+                      <a:avLst/>
+                    </a:prstGeom>
+                  </pic:spPr>
+                </pic:pic>
+              </a:graphicData>
+            </a:graphic>
+          </wp:inline>
+        </w:drawing>
+      </w:r>
+    </w:p>
+    <w:p>
+      <w:pPr>
+        <w:pStyle w:val="stytext"/>
+      </w:pPr>
+    </w:p>
+    <w:p>
+      <w:pPr>
         <w:pStyle w:val="sty1Heading"/>
       </w:pPr>
-      <w:bookmarkStart w:id="3" w:name="_Toc318274673"/>
+      <w:bookmarkStart w:id="5" w:name="_Toc376941929"/>
       <w:r>
         <w:lastRenderedPageBreak/>
         <w:t>How to use it</w:t>
       </w:r>
-      <w:bookmarkEnd w:id="3"/>
-    </w:p>
-    <w:p>
-      <w:pPr>
-        <w:pStyle w:val="stytext"/>
-      </w:pPr>
-      <w:r>
-        <w:t>Compile, attach the ULINK-p</w:t>
-      </w:r>
-      <w:bookmarkStart w:id="4" w:name="_GoBack"/>
-      <w:bookmarkEnd w:id="4"/>
-      <w:r>
-        <w:t>ro, run debugger and enable Event Viewer.</w:t>
+      <w:bookmarkEnd w:id="5"/>
+    </w:p>
+    <w:p>
+      <w:pPr>
+        <w:pStyle w:val="stytext"/>
+      </w:pPr>
+      <w:r>
+        <w:t>Compile, attach the ULINK-pro, run debugger and enable Event Viewer.</w:t>
       </w:r>
     </w:p>
     <w:p>
@@ -2611,7 +3259,7 @@
         <w:rPr>
           <w:noProof/>
           <w:snapToGrid/>
-          <w:lang w:val="it-IT"/>
+          <w:lang w:val="en-US" w:eastAsia="en-US"/>
         </w:rPr>
         <w:drawing>
           <wp:inline distT="0" distB="0" distL="0" distR="0">
@@ -2631,7 +3279,7 @@
                     </pic:cNvPicPr>
                   </pic:nvPicPr>
                   <pic:blipFill>
-                    <a:blip r:embed="rId21">
+                    <a:blip r:embed="rId22">
                       <a:extLst>
                         <a:ext uri="{28A0092B-C50C-407E-A947-70E740481C1C}">
                           <a14:useLocalDpi xmlns:a14="http://schemas.microsoft.com/office/drawing/2010/main" val="0"/>
@@ -2663,8 +3311,1535 @@
         </w:drawing>
       </w:r>
     </w:p>
+    <w:p>
+      <w:pPr>
+        <w:pStyle w:val="stytext"/>
+      </w:pPr>
+    </w:p>
+    <w:p>
+      <w:pPr>
+        <w:pStyle w:val="sty1Heading"/>
+      </w:pPr>
+      <w:bookmarkStart w:id="6" w:name="_Toc376941930"/>
+      <w:r>
+        <w:lastRenderedPageBreak/>
+        <w:t>What to see</w:t>
+      </w:r>
+      <w:bookmarkEnd w:id="6"/>
+    </w:p>
+    <w:p>
+      <w:pPr>
+        <w:pStyle w:val="Heading2"/>
+      </w:pPr>
+      <w:bookmarkStart w:id="7" w:name="_Toc376941931"/>
+      <w:r>
+        <w:t>Use with OOSIIT</w:t>
+      </w:r>
+      <w:bookmarkEnd w:id="7"/>
+    </w:p>
+    <w:p>
+      <w:pPr>
+        <w:pStyle w:val="stytext"/>
+      </w:pPr>
+      <w:r>
+        <w:t>In case it is used the OOSIIT compiled in debug mode the diagram will be related to task switching and OOSIIT internal events</w:t>
+      </w:r>
+      <w:r>
+        <w:t>.</w:t>
+      </w:r>
+      <w:r>
+        <w:t xml:space="preserve">  The following is a snapshot of the test project of OOSIIT.</w:t>
+      </w:r>
+    </w:p>
+    <w:p>
+      <w:pPr>
+        <w:pStyle w:val="stytext"/>
+      </w:pPr>
+    </w:p>
+    <w:p>
+      <w:pPr>
+        <w:pStyle w:val="styfigure"/>
+      </w:pPr>
+      <w:r>
+        <w:rPr>
+          <w:noProof/>
+          <w:snapToGrid/>
+          <w:lang w:eastAsia="en-US"/>
+        </w:rPr>
+        <w:drawing>
+          <wp:inline distT="0" distB="0" distL="0" distR="0" wp14:anchorId="60BEB29D" wp14:editId="0ED7204F">
+            <wp:extent cx="5474208" cy="3029530"/>
+            <wp:effectExtent l="0" t="0" r="0" b="0"/>
+            <wp:docPr id="17" name="Picture 17"/>
+            <wp:cNvGraphicFramePr>
+              <a:graphicFrameLocks xmlns:a="http://schemas.openxmlformats.org/drawingml/2006/main" noChangeAspect="1"/>
+            </wp:cNvGraphicFramePr>
+            <a:graphic xmlns:a="http://schemas.openxmlformats.org/drawingml/2006/main">
+              <a:graphicData uri="http://schemas.openxmlformats.org/drawingml/2006/picture">
+                <pic:pic xmlns:pic="http://schemas.openxmlformats.org/drawingml/2006/picture">
+                  <pic:nvPicPr>
+                    <pic:cNvPr id="0" name=""/>
+                    <pic:cNvPicPr/>
+                  </pic:nvPicPr>
+                  <pic:blipFill>
+                    <a:blip r:embed="rId23"/>
+                    <a:stretch>
+                      <a:fillRect/>
+                    </a:stretch>
+                  </pic:blipFill>
+                  <pic:spPr>
+                    <a:xfrm>
+                      <a:off x="0" y="0"/>
+                      <a:ext cx="5474208" cy="3029530"/>
+                    </a:xfrm>
+                    <a:prstGeom prst="rect">
+                      <a:avLst/>
+                    </a:prstGeom>
+                  </pic:spPr>
+                </pic:pic>
+              </a:graphicData>
+            </a:graphic>
+          </wp:inline>
+        </w:drawing>
+      </w:r>
+    </w:p>
+    <w:p>
+      <w:pPr>
+        <w:pStyle w:val="stycaption"/>
+      </w:pPr>
+      <w:r>
+        <w:rPr>
+          <w:b/>
+        </w:rPr>
+        <w:t xml:space="preserve">Figure </w:t>
+      </w:r>
+      <w:r>
+        <w:rPr>
+          <w:b/>
+        </w:rPr>
+        <w:fldChar w:fldCharType="begin"/>
+      </w:r>
+      <w:r>
+        <w:rPr>
+          <w:b/>
+        </w:rPr>
+        <w:instrText xml:space="preserve"> SEQ Figure \* ARABIC </w:instrText>
+      </w:r>
+      <w:r>
+        <w:rPr>
+          <w:b/>
+        </w:rPr>
+        <w:fldChar w:fldCharType="separate"/>
+      </w:r>
+      <w:r>
+        <w:rPr>
+          <w:b/>
+          <w:noProof/>
+        </w:rPr>
+        <w:t>1</w:t>
+      </w:r>
+      <w:r>
+        <w:rPr>
+          <w:b/>
+        </w:rPr>
+        <w:fldChar w:fldCharType="end"/>
+      </w:r>
+      <w:r>
+        <w:t>:</w:t>
+      </w:r>
+      <w:r>
+        <w:t xml:space="preserve"> </w:t>
+      </w:r>
+      <w:r>
+        <w:t xml:space="preserve"> Snapshot of project /</w:t>
+      </w:r>
+      <w:r>
+        <w:t>oosiit</w:t>
+      </w:r>
+      <w:r>
+        <w:t>-tests/test-it/</w:t>
+      </w:r>
+      <w:r>
+        <w:t>oosiit</w:t>
+      </w:r>
+      <w:r>
+        <w:t>-</w:t>
+      </w:r>
+      <w:proofErr w:type="spellStart"/>
+      <w:r>
+        <w:t>full.uvproj</w:t>
+      </w:r>
+      <w:proofErr w:type="spellEnd"/>
+      <w:r>
+        <w:t xml:space="preserve">.  </w:t>
+      </w:r>
+      <w:r>
+        <w:t xml:space="preserve">All the tasks are in not active most of the time. They periodically wake up </w:t>
+      </w:r>
+      <w:proofErr w:type="gramStart"/>
+      <w:r>
+        <w:t>an</w:t>
+      </w:r>
+      <w:proofErr w:type="gramEnd"/>
+      <w:r>
+        <w:t xml:space="preserve"> trigger some actions</w:t>
+      </w:r>
+      <w:r>
+        <w:t>.</w:t>
+      </w:r>
+      <w:r>
+        <w:t xml:space="preserve">  </w:t>
+      </w:r>
+    </w:p>
+    <w:p>
+      <w:pPr>
+        <w:pStyle w:val="styfigure"/>
+      </w:pPr>
+      <w:r>
+        <w:rPr>
+          <w:noProof/>
+          <w:snapToGrid/>
+          <w:lang w:eastAsia="en-US"/>
+        </w:rPr>
+        <w:drawing>
+          <wp:inline distT="0" distB="0" distL="0" distR="0" wp14:anchorId="718254E4" wp14:editId="2FFFA2E5">
+            <wp:extent cx="5620512" cy="3284036"/>
+            <wp:effectExtent l="0" t="0" r="0" b="0"/>
+            <wp:docPr id="19" name="Picture 19"/>
+            <wp:cNvGraphicFramePr>
+              <a:graphicFrameLocks xmlns:a="http://schemas.openxmlformats.org/drawingml/2006/main" noChangeAspect="1"/>
+            </wp:cNvGraphicFramePr>
+            <a:graphic xmlns:a="http://schemas.openxmlformats.org/drawingml/2006/main">
+              <a:graphicData uri="http://schemas.openxmlformats.org/drawingml/2006/picture">
+                <pic:pic xmlns:pic="http://schemas.openxmlformats.org/drawingml/2006/picture">
+                  <pic:nvPicPr>
+                    <pic:cNvPr id="0" name=""/>
+                    <pic:cNvPicPr/>
+                  </pic:nvPicPr>
+                  <pic:blipFill>
+                    <a:blip r:embed="rId24"/>
+                    <a:stretch>
+                      <a:fillRect/>
+                    </a:stretch>
+                  </pic:blipFill>
+                  <pic:spPr>
+                    <a:xfrm>
+                      <a:off x="0" y="0"/>
+                      <a:ext cx="5620512" cy="3284036"/>
+                    </a:xfrm>
+                    <a:prstGeom prst="rect">
+                      <a:avLst/>
+                    </a:prstGeom>
+                  </pic:spPr>
+                </pic:pic>
+              </a:graphicData>
+            </a:graphic>
+          </wp:inline>
+        </w:drawing>
+      </w:r>
+    </w:p>
+    <w:p>
+      <w:pPr>
+        <w:pStyle w:val="stycaption"/>
+      </w:pPr>
+      <w:r>
+        <w:rPr>
+          <w:b/>
+        </w:rPr>
+        <w:t xml:space="preserve">Figure </w:t>
+      </w:r>
+      <w:r>
+        <w:rPr>
+          <w:b/>
+        </w:rPr>
+        <w:fldChar w:fldCharType="begin"/>
+      </w:r>
+      <w:r>
+        <w:rPr>
+          <w:b/>
+        </w:rPr>
+        <w:instrText xml:space="preserve"> SEQ Figure \* ARABIC </w:instrText>
+      </w:r>
+      <w:r>
+        <w:rPr>
+          <w:b/>
+        </w:rPr>
+        <w:fldChar w:fldCharType="separate"/>
+      </w:r>
+      <w:r>
+        <w:rPr>
+          <w:b/>
+          <w:noProof/>
+        </w:rPr>
+        <w:t>2</w:t>
+      </w:r>
+      <w:r>
+        <w:rPr>
+          <w:b/>
+        </w:rPr>
+        <w:fldChar w:fldCharType="end"/>
+      </w:r>
+      <w:r>
+        <w:t>:</w:t>
+      </w:r>
+      <w:r>
+        <w:t xml:space="preserve"> </w:t>
+      </w:r>
+      <w:r>
+        <w:t xml:space="preserve"> Snapshot of project /oosiit-tests/test-it/oosiit-</w:t>
+      </w:r>
+      <w:proofErr w:type="spellStart"/>
+      <w:r>
+        <w:t>full.uvproj</w:t>
+      </w:r>
+      <w:proofErr w:type="spellEnd"/>
+      <w:r>
+        <w:t xml:space="preserve">.  </w:t>
+      </w:r>
+      <w:r>
+        <w:t xml:space="preserve">Task </w:t>
+      </w:r>
+      <w:proofErr w:type="spellStart"/>
+      <w:r>
+        <w:t>evtbased</w:t>
+      </w:r>
+      <w:proofErr w:type="spellEnd"/>
+      <w:r>
+        <w:t xml:space="preserve"> receives an event every second from the </w:t>
+      </w:r>
+      <w:proofErr w:type="spellStart"/>
+      <w:r>
+        <w:t>systick</w:t>
+      </w:r>
+      <w:proofErr w:type="spellEnd"/>
+      <w:r>
+        <w:t>. It switch</w:t>
+      </w:r>
+      <w:r>
+        <w:t>es</w:t>
+      </w:r>
+      <w:r>
+        <w:t xml:space="preserve"> the LED on, </w:t>
+      </w:r>
+      <w:proofErr w:type="gramStart"/>
+      <w:r>
+        <w:t>then</w:t>
+      </w:r>
+      <w:proofErr w:type="gramEnd"/>
+      <w:r>
+        <w:t xml:space="preserve"> it waits for 50 msec. It switch</w:t>
+      </w:r>
+      <w:r>
+        <w:t>es</w:t>
+      </w:r>
+      <w:r>
+        <w:t xml:space="preserve"> the LED off and then sends a message to task </w:t>
+      </w:r>
+      <w:proofErr w:type="spellStart"/>
+      <w:r>
+        <w:t>msgbased</w:t>
+      </w:r>
+      <w:proofErr w:type="spellEnd"/>
+      <w:r>
+        <w:t xml:space="preserve"> which is soon activated.</w:t>
+      </w:r>
+    </w:p>
+    <w:p>
+      <w:pPr>
+        <w:pStyle w:val="Heading2"/>
+      </w:pPr>
+      <w:bookmarkStart w:id="8" w:name="_Toc376941932"/>
+      <w:r>
+        <w:lastRenderedPageBreak/>
+        <w:t>Use with direct calls to eventviewer APIs</w:t>
+      </w:r>
+      <w:bookmarkEnd w:id="8"/>
+    </w:p>
+    <w:p>
+      <w:pPr>
+        <w:pStyle w:val="stytext"/>
+      </w:pPr>
+      <w:r>
+        <w:t>The code is in following figure.</w:t>
+      </w:r>
+    </w:p>
+    <w:p>
+      <w:pPr>
+        <w:pStyle w:val="styfigure"/>
+      </w:pPr>
+      <w:r>
+        <w:rPr>
+          <w:noProof/>
+        </w:rPr>
+      </w:r>
+      <w:r>
+        <w:pict>
+          <v:group id="Canvas 429" o:spid="_x0000_s1026" editas="canvas" style="width:461.3pt;height:353.05pt;mso-position-horizontal-relative:char;mso-position-vertical-relative:line" coordorigin=",5041" coordsize="58585,44837" o:gfxdata="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">
+            <v:shapetype id="_x0000_t75" coordsize="21600,21600" o:spt="75" o:preferrelative="t" path="m@4@5l@4@11@9@11@9@5xe" filled="f" stroked="f">
+              <v:stroke joinstyle="miter"/>
+              <v:formulas>
+                <v:f eqn="if lineDrawn pixelLineWidth 0"/>
+                <v:f eqn="sum @0 1 0"/>
+                <v:f eqn="sum 0 0 @1"/>
+                <v:f eqn="prod @2 1 2"/>
+                <v:f eqn="prod @3 21600 pixelWidth"/>
+                <v:f eqn="prod @3 21600 pixelHeight"/>
+                <v:f eqn="sum @0 0 1"/>
+                <v:f eqn="prod @6 1 2"/>
+                <v:f eqn="prod @7 21600 pixelWidth"/>
+                <v:f eqn="sum @8 21600 0"/>
+                <v:f eqn="prod @7 21600 pixelHeight"/>
+                <v:f eqn="sum @10 21600 0"/>
+              </v:formulas>
+              <v:path o:extrusionok="f" gradientshapeok="t" o:connecttype="rect"/>
+              <o:lock v:ext="edit" aspectratio="t"/>
+            </v:shapetype>
+            <v:shape id="_x0000_s1027" type="#_x0000_t75" style="position:absolute;top:5041;width:58585;height:44838;visibility:visible;mso-wrap-style:square">
+              <v:fill o:detectmouseclick="t"/>
+              <v:path o:connecttype="none"/>
+            </v:shape>
+            <v:roundrect id="AutoShape 431" o:spid="_x0000_s1028" style="position:absolute;left:1524;top:6750;width:55213;height:41205;visibility:visible;mso-wrap-style:square;v-text-anchor:top" arcsize="2715f" o:gfxdata="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" fillcolor="#d8d8d8 [2732]">
+              <v:textbox inset="0,0,0,0">
+                <w:txbxContent>
+                  <w:p>
+                    <w:pPr>
+                      <w:pStyle w:val="usrp1ct"/>
+                    </w:pPr>
+                    <w:r>
+                      <w:t>The code with direct calls to eventviewer</w:t>
+                    </w:r>
+                  </w:p>
+                </w:txbxContent>
+              </v:textbox>
+            </v:roundrect>
+            <v:shapetype id="_x0000_t202" coordsize="21600,21600" o:spt="202" path="m,l,21600r21600,l21600,xe">
+              <v:stroke joinstyle="miter"/>
+              <v:path gradientshapeok="t" o:connecttype="rect"/>
+            </v:shapetype>
+            <v:shape id="Text Box 509" o:spid="_x0000_s1030" type="#_x0000_t202" style="position:absolute;left:2540;top:9175;width:53079;height:38107;visibility:visible;mso-wrap-style:square;v-text-anchor:top" o:gfxdata="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" fillcolor="#f1fd83" strokecolor="black [3213]" strokeweight=".5pt">
+              <v:textbox inset=",7.2pt,,7.2pt">
+                <w:txbxContent>
+                  <w:p>
+                    <w:pPr>
+                      <w:pStyle w:val="styc-portrait"/>
+                    </w:pPr>
+                  </w:p>
+                  <w:p>
+                    <w:pPr>
+                      <w:pStyle w:val="styc-portrait"/>
+                    </w:pPr>
+                    <w:proofErr w:type="gramStart"/>
+                    <w:r>
+                      <w:t>void</w:t>
+                    </w:r>
+                    <w:proofErr w:type="gramEnd"/>
+                    <w:r>
+                      <w:t xml:space="preserve"> idle(void);</w:t>
+                    </w:r>
+                  </w:p>
+                  <w:p>
+                    <w:pPr>
+                      <w:pStyle w:val="styc-portrait"/>
+                    </w:pPr>
+                    <w:proofErr w:type="gramStart"/>
+                    <w:r>
+                      <w:t>void</w:t>
+                    </w:r>
+                    <w:proofErr w:type="gramEnd"/>
+                    <w:r>
+                      <w:t xml:space="preserve"> userdef1(void);</w:t>
+                    </w:r>
+                  </w:p>
+                  <w:p>
+                    <w:pPr>
+                      <w:pStyle w:val="styc-portrait"/>
+                    </w:pPr>
+                    <w:proofErr w:type="gramStart"/>
+                    <w:r>
+                      <w:t>void</w:t>
+                    </w:r>
+                    <w:proofErr w:type="gramEnd"/>
+                    <w:r>
+                      <w:t xml:space="preserve"> userdef2(void);</w:t>
+                    </w:r>
+                  </w:p>
+                  <w:p>
+                    <w:pPr>
+                      <w:pStyle w:val="styc-portrait"/>
+                    </w:pPr>
+                    <w:proofErr w:type="gramStart"/>
+                    <w:r>
+                      <w:t>void</w:t>
+                    </w:r>
+                    <w:proofErr w:type="gramEnd"/>
+                    <w:r>
+                      <w:t xml:space="preserve"> userdef3(void);</w:t>
+                    </w:r>
+                  </w:p>
+                  <w:p>
+                    <w:pPr>
+                      <w:pStyle w:val="styc-portrait"/>
+                    </w:pPr>
+                  </w:p>
+                  <w:p>
+                    <w:pPr>
+                      <w:pStyle w:val="styc-portrait"/>
+                    </w:pPr>
+                    <w:proofErr w:type="spellStart"/>
+                    <w:proofErr w:type="gramStart"/>
+                    <w:r>
+                      <w:t>int</w:t>
+                    </w:r>
+                    <w:proofErr w:type="spellEnd"/>
+                    <w:proofErr w:type="gramEnd"/>
+                    <w:r>
+                      <w:t xml:space="preserve"> main(void) </w:t>
+                    </w:r>
+                  </w:p>
+                  <w:p>
+                    <w:pPr>
+                      <w:pStyle w:val="styc-portrait"/>
+                    </w:pPr>
+                    <w:r>
+                      <w:t>{</w:t>
+                    </w:r>
+                  </w:p>
+                  <w:p>
+                    <w:pPr>
+                      <w:pStyle w:val="styc-portrait"/>
+                    </w:pPr>
+                    <w:r>
+                      <w:t xml:space="preserve">    </w:t>
+                    </w:r>
+                    <w:proofErr w:type="spellStart"/>
+                    <w:proofErr w:type="gramStart"/>
+                    <w:r>
+                      <w:t>evEntityId_t</w:t>
+                    </w:r>
+                    <w:proofErr w:type="spellEnd"/>
+                    <w:proofErr w:type="gramEnd"/>
+                    <w:r>
+                      <w:t xml:space="preserve"> </w:t>
+                    </w:r>
+                    <w:proofErr w:type="spellStart"/>
+                    <w:r>
+                      <w:t>prev</w:t>
+                    </w:r>
+                    <w:proofErr w:type="spellEnd"/>
+                    <w:r>
+                      <w:t>;</w:t>
+                    </w:r>
+                  </w:p>
+                  <w:p>
+                    <w:pPr>
+                      <w:pStyle w:val="styc-portrait"/>
+                    </w:pPr>
+                  </w:p>
+                  <w:p>
+                    <w:pPr>
+                      <w:pStyle w:val="styc-portrait"/>
+                    </w:pPr>
+                    <w:r>
+                      <w:t xml:space="preserve">    </w:t>
+                    </w:r>
+                    <w:proofErr w:type="spellStart"/>
+                    <w:r>
+                      <w:t>eventviewer_</w:t>
+                    </w:r>
+                    <w:proofErr w:type="gramStart"/>
+                    <w:r>
+                      <w:t>init</w:t>
+                    </w:r>
+                    <w:proofErr w:type="spellEnd"/>
+                    <w:r>
+                      <w:t>(</w:t>
+                    </w:r>
+                    <w:proofErr w:type="gramEnd"/>
+                    <w:r>
+                      <w:t>);</w:t>
+                    </w:r>
+                  </w:p>
+                  <w:p>
+                    <w:pPr>
+                      <w:pStyle w:val="styc-portrait"/>
+                    </w:pPr>
+                    <w:r>
+                      <w:t xml:space="preserve">    </w:t>
+                    </w:r>
+                    <w:proofErr w:type="spellStart"/>
+                    <w:r>
+                      <w:t>eventviewer_</w:t>
+                    </w:r>
+                    <w:proofErr w:type="gramStart"/>
+                    <w:r>
+                      <w:t>load</w:t>
+                    </w:r>
+                    <w:proofErr w:type="spellEnd"/>
+                    <w:r>
+                      <w:t>(</w:t>
+                    </w:r>
+                    <w:proofErr w:type="spellStart"/>
+                    <w:proofErr w:type="gramEnd"/>
+                    <w:r>
+                      <w:t>ev_ID_idle</w:t>
+                    </w:r>
+                    <w:proofErr w:type="spellEnd"/>
+                    <w:r>
+                      <w:t xml:space="preserve">, idle);  </w:t>
+                    </w:r>
+                  </w:p>
+                  <w:p>
+                    <w:pPr>
+                      <w:pStyle w:val="styc-portrait"/>
+                    </w:pPr>
+                    <w:r>
+                      <w:t xml:space="preserve">    </w:t>
+                    </w:r>
+                    <w:proofErr w:type="spellStart"/>
+                    <w:r>
+                      <w:t>eventviewer_</w:t>
+                    </w:r>
+                    <w:proofErr w:type="gramStart"/>
+                    <w:r>
+                      <w:t>load</w:t>
+                    </w:r>
+                    <w:proofErr w:type="spellEnd"/>
+                    <w:r>
+                      <w:t>(</w:t>
+                    </w:r>
+                    <w:proofErr w:type="spellStart"/>
+                    <w:proofErr w:type="gramEnd"/>
+                    <w:r>
+                      <w:t>ev_ID_systick</w:t>
+                    </w:r>
+                    <w:proofErr w:type="spellEnd"/>
+                    <w:r>
+                      <w:t xml:space="preserve">, </w:t>
+                    </w:r>
+                    <w:proofErr w:type="spellStart"/>
+                    <w:r>
+                      <w:t>SysTick_Handler</w:t>
+                    </w:r>
+                    <w:proofErr w:type="spellEnd"/>
+                    <w:r>
+                      <w:t xml:space="preserve">);  </w:t>
+                    </w:r>
+                  </w:p>
+                  <w:p>
+                    <w:pPr>
+                      <w:pStyle w:val="styc-portrait"/>
+                    </w:pPr>
+                    <w:r>
+                      <w:t xml:space="preserve">    </w:t>
+                    </w:r>
+                    <w:proofErr w:type="spellStart"/>
+                    <w:r>
+                      <w:t>eventviewer_</w:t>
+                    </w:r>
+                    <w:proofErr w:type="gramStart"/>
+                    <w:r>
+                      <w:t>load</w:t>
+                    </w:r>
+                    <w:proofErr w:type="spellEnd"/>
+                    <w:r>
+                      <w:t>(</w:t>
+                    </w:r>
+                    <w:proofErr w:type="gramEnd"/>
+                    <w:r>
+                      <w:t xml:space="preserve">ev_ID_first_usrdef+1, userdef1); </w:t>
+                    </w:r>
+                  </w:p>
+                  <w:p>
+                    <w:pPr>
+                      <w:pStyle w:val="styc-portrait"/>
+                    </w:pPr>
+                    <w:r>
+                      <w:t xml:space="preserve">    </w:t>
+                    </w:r>
+                    <w:proofErr w:type="spellStart"/>
+                    <w:r>
+                      <w:t>eventviewer_</w:t>
+                    </w:r>
+                    <w:proofErr w:type="gramStart"/>
+                    <w:r>
+                      <w:t>load</w:t>
+                    </w:r>
+                    <w:proofErr w:type="spellEnd"/>
+                    <w:r>
+                      <w:t>(</w:t>
+                    </w:r>
+                    <w:proofErr w:type="gramEnd"/>
+                    <w:r>
+                      <w:t>ev_ID_first_usrdef+2, userdef2);</w:t>
+                    </w:r>
+                  </w:p>
+                  <w:p>
+                    <w:pPr>
+                      <w:pStyle w:val="styc-portrait"/>
+                    </w:pPr>
+                    <w:r>
+                      <w:t xml:space="preserve">    </w:t>
+                    </w:r>
+                  </w:p>
+                  <w:p>
+                    <w:pPr>
+                      <w:pStyle w:val="styc-portrait"/>
+                    </w:pPr>
+                    <w:r>
+                      <w:t xml:space="preserve">    // the eventviewer shall stay most of time in idle</w:t>
+                    </w:r>
+                  </w:p>
+                  <w:p>
+                    <w:pPr>
+                      <w:pStyle w:val="styc-portrait"/>
+                    </w:pPr>
+                    <w:r>
+                      <w:t xml:space="preserve">    // apart from some specific actions: </w:t>
+                    </w:r>
+                    <w:proofErr w:type="spellStart"/>
+                    <w:r>
+                      <w:t>systick</w:t>
+                    </w:r>
+                    <w:proofErr w:type="spellEnd"/>
+                    <w:r>
+                      <w:t>, userdef1 and userdef2</w:t>
+                    </w:r>
+                  </w:p>
+                  <w:p>
+                    <w:pPr>
+                      <w:pStyle w:val="styc-portrait"/>
+                    </w:pPr>
+                    <w:r>
+                      <w:t xml:space="preserve">    </w:t>
+                    </w:r>
+                    <w:proofErr w:type="spellStart"/>
+                    <w:r>
+                      <w:t>eventviewer_switch_</w:t>
+                    </w:r>
+                    <w:proofErr w:type="gramStart"/>
+                    <w:r>
+                      <w:t>to</w:t>
+                    </w:r>
+                    <w:proofErr w:type="spellEnd"/>
+                    <w:r>
+                      <w:t>(</w:t>
+                    </w:r>
+                    <w:proofErr w:type="spellStart"/>
+                    <w:proofErr w:type="gramEnd"/>
+                    <w:r>
+                      <w:t>ev_ID_idle</w:t>
+                    </w:r>
+                    <w:proofErr w:type="spellEnd"/>
+                    <w:r>
+                      <w:t>);</w:t>
+                    </w:r>
+                  </w:p>
+                  <w:p>
+                    <w:pPr>
+                      <w:pStyle w:val="styc-portrait"/>
+                    </w:pPr>
+                    <w:r>
+                      <w:t xml:space="preserve">    </w:t>
+                    </w:r>
+                  </w:p>
+                  <w:p>
+                    <w:pPr>
+                      <w:pStyle w:val="styc-portrait"/>
+                    </w:pPr>
+                    <w:r>
+                      <w:t xml:space="preserve">    </w:t>
+                    </w:r>
+                    <w:proofErr w:type="spellStart"/>
+                    <w:r>
+                      <w:t>board_led_</w:t>
+                    </w:r>
+                    <w:proofErr w:type="gramStart"/>
+                    <w:r>
+                      <w:t>init</w:t>
+                    </w:r>
+                    <w:proofErr w:type="spellEnd"/>
+                    <w:r>
+                      <w:t>(</w:t>
+                    </w:r>
+                    <w:proofErr w:type="gramEnd"/>
+                    <w:r>
+                      <w:t>);</w:t>
+                    </w:r>
+                  </w:p>
+                  <w:p>
+                    <w:pPr>
+                      <w:pStyle w:val="styc-portrait"/>
+                    </w:pPr>
+                    <w:r>
+                      <w:t xml:space="preserve">    </w:t>
+                    </w:r>
+                  </w:p>
+                  <w:p>
+                    <w:pPr>
+                      <w:pStyle w:val="styc-portrait"/>
+                    </w:pPr>
+                    <w:r>
+                      <w:t xml:space="preserve">    </w:t>
+                    </w:r>
+                    <w:proofErr w:type="spellStart"/>
+                    <w:r>
+                      <w:t>systickserv_start_</w:t>
+                    </w:r>
+                    <w:proofErr w:type="gramStart"/>
+                    <w:r>
+                      <w:t>systick</w:t>
+                    </w:r>
+                    <w:proofErr w:type="spellEnd"/>
+                    <w:r>
+                      <w:t>(</w:t>
+                    </w:r>
+                    <w:proofErr w:type="gramEnd"/>
+                    <w:r>
+                      <w:t xml:space="preserve">1000, </w:t>
+                    </w:r>
+                    <w:proofErr w:type="spellStart"/>
+                    <w:r>
+                      <w:t>myonsystick</w:t>
+                    </w:r>
+                    <w:proofErr w:type="spellEnd"/>
+                    <w:r>
+                      <w:t>);</w:t>
+                    </w:r>
+                  </w:p>
+                  <w:p>
+                    <w:pPr>
+                      <w:pStyle w:val="styc-portrait"/>
+                    </w:pPr>
+                    <w:r>
+                      <w:t xml:space="preserve">    </w:t>
+                    </w:r>
+                  </w:p>
+                  <w:p>
+                    <w:pPr>
+                      <w:pStyle w:val="styc-portrait"/>
+                    </w:pPr>
+                    <w:r>
+                      <w:t xml:space="preserve">    </w:t>
+                    </w:r>
+                    <w:proofErr w:type="gramStart"/>
+                    <w:r>
+                      <w:t>for(</w:t>
+                    </w:r>
+                    <w:proofErr w:type="gramEnd"/>
+                    <w:r>
+                      <w:t>;;)</w:t>
+                    </w:r>
+                  </w:p>
+                  <w:p>
+                    <w:pPr>
+                      <w:pStyle w:val="styc-portrait"/>
+                    </w:pPr>
+                    <w:r>
+                      <w:t xml:space="preserve">    {</w:t>
+                    </w:r>
+                  </w:p>
+                  <w:p>
+                    <w:pPr>
+                      <w:pStyle w:val="styc-portrait"/>
+                    </w:pPr>
+                    <w:r>
+                      <w:t xml:space="preserve">        </w:t>
+                    </w:r>
+                    <w:proofErr w:type="spellStart"/>
+                    <w:proofErr w:type="gramStart"/>
+                    <w:r>
+                      <w:t>prev</w:t>
+                    </w:r>
+                    <w:proofErr w:type="spellEnd"/>
+                    <w:proofErr w:type="gramEnd"/>
+                    <w:r>
+                      <w:t xml:space="preserve"> = </w:t>
+                    </w:r>
+                    <w:proofErr w:type="spellStart"/>
+                    <w:r>
+                      <w:t>eventviewer_switch_to</w:t>
+                    </w:r>
+                    <w:proofErr w:type="spellEnd"/>
+                    <w:r>
+                      <w:t>(ev_ID_first_usrdef+1);</w:t>
+                    </w:r>
+                  </w:p>
+                  <w:p>
+                    <w:pPr>
+                      <w:pStyle w:val="styc-portrait"/>
+                    </w:pPr>
+                    <w:r>
+                      <w:t xml:space="preserve">        </w:t>
+                    </w:r>
+                    <w:proofErr w:type="spellStart"/>
+                    <w:r>
+                      <w:t>board_led_</w:t>
+                    </w:r>
+                    <w:proofErr w:type="gramStart"/>
+                    <w:r>
+                      <w:t>on</w:t>
+                    </w:r>
+                    <w:proofErr w:type="spellEnd"/>
+                    <w:r>
+                      <w:t>(</w:t>
+                    </w:r>
+                    <w:proofErr w:type="gramEnd"/>
+                    <w:r>
+                      <w:t>board_led_0);</w:t>
+                    </w:r>
+                  </w:p>
+                  <w:p>
+                    <w:pPr>
+                      <w:pStyle w:val="styc-portrait"/>
+                    </w:pPr>
+                    <w:r>
+                      <w:t xml:space="preserve">        </w:t>
+                    </w:r>
+                    <w:proofErr w:type="spellStart"/>
+                    <w:r>
+                      <w:t>eventviewer_switch_</w:t>
+                    </w:r>
+                    <w:proofErr w:type="gramStart"/>
+                    <w:r>
+                      <w:t>to</w:t>
+                    </w:r>
+                    <w:proofErr w:type="spellEnd"/>
+                    <w:r>
+                      <w:t>(</w:t>
+                    </w:r>
+                    <w:proofErr w:type="spellStart"/>
+                    <w:proofErr w:type="gramEnd"/>
+                    <w:r>
+                      <w:t>prev</w:t>
+                    </w:r>
+                    <w:proofErr w:type="spellEnd"/>
+                    <w:r>
+                      <w:t>);</w:t>
+                    </w:r>
+                  </w:p>
+                  <w:p>
+                    <w:pPr>
+                      <w:pStyle w:val="styc-portrait"/>
+                    </w:pPr>
+                    <w:r>
+                      <w:t xml:space="preserve">        </w:t>
+                    </w:r>
+                  </w:p>
+                  <w:p>
+                    <w:pPr>
+                      <w:pStyle w:val="styc-portrait"/>
+                    </w:pPr>
+                    <w:r>
+                      <w:t xml:space="preserve">        </w:t>
+                    </w:r>
+                    <w:proofErr w:type="spellStart"/>
+                    <w:r>
+                      <w:t>systickserv_wait_</w:t>
+                    </w:r>
+                    <w:proofErr w:type="gramStart"/>
+                    <w:r>
+                      <w:t>for</w:t>
+                    </w:r>
+                    <w:proofErr w:type="spellEnd"/>
+                    <w:r>
+                      <w:t>(</w:t>
+                    </w:r>
+                    <w:proofErr w:type="gramEnd"/>
+                    <w:r>
+                      <w:t>500*1000);</w:t>
+                    </w:r>
+                  </w:p>
+                  <w:p>
+                    <w:pPr>
+                      <w:pStyle w:val="styc-portrait"/>
+                    </w:pPr>
+                    <w:r>
+                      <w:t xml:space="preserve">        </w:t>
+                    </w:r>
+                  </w:p>
+                  <w:p>
+                    <w:pPr>
+                      <w:pStyle w:val="styc-portrait"/>
+                    </w:pPr>
+                    <w:r>
+                      <w:t xml:space="preserve">        </w:t>
+                    </w:r>
+                    <w:proofErr w:type="spellStart"/>
+                    <w:proofErr w:type="gramStart"/>
+                    <w:r>
+                      <w:t>prev</w:t>
+                    </w:r>
+                    <w:proofErr w:type="spellEnd"/>
+                    <w:proofErr w:type="gramEnd"/>
+                    <w:r>
+                      <w:t xml:space="preserve"> = </w:t>
+                    </w:r>
+                    <w:proofErr w:type="spellStart"/>
+                    <w:r>
+                      <w:t>eventviewer_switch_to</w:t>
+                    </w:r>
+                    <w:proofErr w:type="spellEnd"/>
+                    <w:r>
+                      <w:t>(ev_ID_first_usrdef+2);</w:t>
+                    </w:r>
+                  </w:p>
+                  <w:p>
+                    <w:pPr>
+                      <w:pStyle w:val="styc-portrait"/>
+                    </w:pPr>
+                    <w:r>
+                      <w:t xml:space="preserve">        </w:t>
+                    </w:r>
+                    <w:proofErr w:type="spellStart"/>
+                    <w:r>
+                      <w:t>board_led_</w:t>
+                    </w:r>
+                    <w:proofErr w:type="gramStart"/>
+                    <w:r>
+                      <w:t>off</w:t>
+                    </w:r>
+                    <w:proofErr w:type="spellEnd"/>
+                    <w:r>
+                      <w:t>(</w:t>
+                    </w:r>
+                    <w:proofErr w:type="gramEnd"/>
+                    <w:r>
+                      <w:t>board_led_0);</w:t>
+                    </w:r>
+                  </w:p>
+                  <w:p>
+                    <w:pPr>
+                      <w:pStyle w:val="styc-portrait"/>
+                    </w:pPr>
+                    <w:r>
+                      <w:t xml:space="preserve">        </w:t>
+                    </w:r>
+                    <w:proofErr w:type="spellStart"/>
+                    <w:r>
+                      <w:t>eventviewer_switch_</w:t>
+                    </w:r>
+                    <w:proofErr w:type="gramStart"/>
+                    <w:r>
+                      <w:t>to</w:t>
+                    </w:r>
+                    <w:proofErr w:type="spellEnd"/>
+                    <w:r>
+                      <w:t>(</w:t>
+                    </w:r>
+                    <w:proofErr w:type="spellStart"/>
+                    <w:proofErr w:type="gramEnd"/>
+                    <w:r>
+                      <w:t>prev</w:t>
+                    </w:r>
+                    <w:proofErr w:type="spellEnd"/>
+                    <w:r>
+                      <w:t>);</w:t>
+                    </w:r>
+                  </w:p>
+                  <w:p>
+                    <w:pPr>
+                      <w:pStyle w:val="styc-portrait"/>
+                    </w:pPr>
+                    <w:r>
+                      <w:t xml:space="preserve">        </w:t>
+                    </w:r>
+                  </w:p>
+                  <w:p>
+                    <w:pPr>
+                      <w:pStyle w:val="styc-portrait"/>
+                    </w:pPr>
+                    <w:r>
+                      <w:t xml:space="preserve">        </w:t>
+                    </w:r>
+                    <w:proofErr w:type="spellStart"/>
+                    <w:r>
+                      <w:t>systickserv_wait_</w:t>
+                    </w:r>
+                    <w:proofErr w:type="gramStart"/>
+                    <w:r>
+                      <w:t>for</w:t>
+                    </w:r>
+                    <w:proofErr w:type="spellEnd"/>
+                    <w:r>
+                      <w:t>(</w:t>
+                    </w:r>
+                    <w:proofErr w:type="gramEnd"/>
+                    <w:r>
+                      <w:t>500*1000);</w:t>
+                    </w:r>
+                  </w:p>
+                  <w:p>
+                    <w:pPr>
+                      <w:pStyle w:val="styc-portrait"/>
+                    </w:pPr>
+                    <w:r>
+                      <w:t xml:space="preserve">    }    </w:t>
+                    </w:r>
+                  </w:p>
+                  <w:p>
+                    <w:pPr>
+                      <w:pStyle w:val="styc-portrait"/>
+                    </w:pPr>
+                    <w:r>
+                      <w:t>}</w:t>
+                    </w:r>
+                  </w:p>
+                </w:txbxContent>
+              </v:textbox>
+            </v:shape>
+            <w10:wrap type="none"/>
+            <w10:anchorlock/>
+          </v:group>
+        </w:pict>
+      </w:r>
+    </w:p>
+    <w:p>
+      <w:pPr>
+        <w:pStyle w:val="stycaption"/>
+      </w:pPr>
+      <w:r>
+        <w:rPr>
+          <w:b/>
+        </w:rPr>
+        <w:t xml:space="preserve">Figure </w:t>
+      </w:r>
+      <w:r>
+        <w:rPr>
+          <w:b/>
+        </w:rPr>
+        <w:fldChar w:fldCharType="begin"/>
+      </w:r>
+      <w:r>
+        <w:rPr>
+          <w:b/>
+        </w:rPr>
+        <w:instrText xml:space="preserve"> SEQ Figure \* ARABIC </w:instrText>
+      </w:r>
+      <w:r>
+        <w:rPr>
+          <w:b/>
+        </w:rPr>
+        <w:fldChar w:fldCharType="separate"/>
+      </w:r>
+      <w:r>
+        <w:rPr>
+          <w:b/>
+          <w:noProof/>
+        </w:rPr>
+        <w:t>3</w:t>
+      </w:r>
+      <w:r>
+        <w:rPr>
+          <w:b/>
+        </w:rPr>
+        <w:fldChar w:fldCharType="end"/>
+      </w:r>
+      <w:r>
+        <w:t>:</w:t>
+      </w:r>
+      <w:r>
+        <w:t xml:space="preserve"> </w:t>
+      </w:r>
+      <w:r>
+        <w:t xml:space="preserve"> </w:t>
+      </w:r>
+      <w:r>
+        <w:t>The code with direct calls to eventviewer</w:t>
+      </w:r>
+      <w:r>
+        <w:t>.</w:t>
+      </w:r>
+    </w:p>
+    <w:p>
+      <w:pPr>
+        <w:pStyle w:val="styfigure"/>
+      </w:pPr>
+      <w:r>
+        <w:rPr>
+          <w:noProof/>
+          <w:snapToGrid/>
+          <w:lang w:eastAsia="en-US"/>
+        </w:rPr>
+        <w:drawing>
+          <wp:inline distT="0" distB="0" distL="0" distR="0" wp14:anchorId="6ED5FB9E" wp14:editId="2222E0E0">
+            <wp:extent cx="5675376" cy="2755831"/>
+            <wp:effectExtent l="0" t="0" r="0" b="0"/>
+            <wp:docPr id="13" name="Picture 13"/>
+            <wp:cNvGraphicFramePr>
+              <a:graphicFrameLocks xmlns:a="http://schemas.openxmlformats.org/drawingml/2006/main" noChangeAspect="1"/>
+            </wp:cNvGraphicFramePr>
+            <a:graphic xmlns:a="http://schemas.openxmlformats.org/drawingml/2006/main">
+              <a:graphicData uri="http://schemas.openxmlformats.org/drawingml/2006/picture">
+                <pic:pic xmlns:pic="http://schemas.openxmlformats.org/drawingml/2006/picture">
+                  <pic:nvPicPr>
+                    <pic:cNvPr id="0" name=""/>
+                    <pic:cNvPicPr/>
+                  </pic:nvPicPr>
+                  <pic:blipFill>
+                    <a:blip r:embed="rId25"/>
+                    <a:stretch>
+                      <a:fillRect/>
+                    </a:stretch>
+                  </pic:blipFill>
+                  <pic:spPr>
+                    <a:xfrm>
+                      <a:off x="0" y="0"/>
+                      <a:ext cx="5681203" cy="2758660"/>
+                    </a:xfrm>
+                    <a:prstGeom prst="rect">
+                      <a:avLst/>
+                    </a:prstGeom>
+                  </pic:spPr>
+                </pic:pic>
+              </a:graphicData>
+            </a:graphic>
+          </wp:inline>
+        </w:drawing>
+      </w:r>
+    </w:p>
+    <w:p>
+      <w:pPr>
+        <w:pStyle w:val="stycaption"/>
+      </w:pPr>
+      <w:r>
+        <w:rPr>
+          <w:b/>
+        </w:rPr>
+        <w:t xml:space="preserve">Figure </w:t>
+      </w:r>
+      <w:r>
+        <w:rPr>
+          <w:b/>
+        </w:rPr>
+        <w:fldChar w:fldCharType="begin"/>
+      </w:r>
+      <w:r>
+        <w:rPr>
+          <w:b/>
+        </w:rPr>
+        <w:instrText xml:space="preserve"> SEQ Figure \* ARABIC </w:instrText>
+      </w:r>
+      <w:r>
+        <w:rPr>
+          <w:b/>
+        </w:rPr>
+        <w:fldChar w:fldCharType="separate"/>
+      </w:r>
+      <w:r>
+        <w:rPr>
+          <w:b/>
+          <w:noProof/>
+        </w:rPr>
+        <w:t>4</w:t>
+      </w:r>
+      <w:r>
+        <w:rPr>
+          <w:b/>
+        </w:rPr>
+        <w:fldChar w:fldCharType="end"/>
+      </w:r>
+      <w:r>
+        <w:t>:</w:t>
+      </w:r>
+      <w:r>
+        <w:t xml:space="preserve"> </w:t>
+      </w:r>
+      <w:r>
+        <w:t xml:space="preserve"> Snapshot of project /eventviewer-tests/test-it/eventviewer-</w:t>
+      </w:r>
+      <w:proofErr w:type="spellStart"/>
+      <w:r>
+        <w:t>full.uvproj</w:t>
+      </w:r>
+      <w:proofErr w:type="spellEnd"/>
+      <w:r>
+        <w:t xml:space="preserve">.  The userdef1 signal triggers every 1 sec and lasts for 1.8 </w:t>
+      </w:r>
+      <w:r>
+        <w:rPr>
+          <w:rFonts w:ascii="Symbol" w:hAnsi="Symbol"/>
+        </w:rPr>
+        <w:t></w:t>
+      </w:r>
+      <w:r>
+        <w:t>sec.</w:t>
+      </w:r>
+    </w:p>
+    <w:p>
+      <w:pPr>
+        <w:pStyle w:val="stytext"/>
+      </w:pPr>
+    </w:p>
+    <w:p>
+      <w:pPr>
+        <w:pStyle w:val="styfigure"/>
+      </w:pPr>
+      <w:r>
+        <w:rPr>
+          <w:noProof/>
+          <w:snapToGrid/>
+          <w:lang w:eastAsia="en-US"/>
+        </w:rPr>
+        <w:drawing>
+          <wp:inline distT="0" distB="0" distL="0" distR="0" wp14:anchorId="6F9D659C" wp14:editId="045010AE">
+            <wp:extent cx="5547360" cy="2693670"/>
+            <wp:effectExtent l="0" t="0" r="0" b="0"/>
+            <wp:docPr id="15" name="Picture 15"/>
+            <wp:cNvGraphicFramePr>
+              <a:graphicFrameLocks xmlns:a="http://schemas.openxmlformats.org/drawingml/2006/main" noChangeAspect="1"/>
+            </wp:cNvGraphicFramePr>
+            <a:graphic xmlns:a="http://schemas.openxmlformats.org/drawingml/2006/main">
+              <a:graphicData uri="http://schemas.openxmlformats.org/drawingml/2006/picture">
+                <pic:pic xmlns:pic="http://schemas.openxmlformats.org/drawingml/2006/picture">
+                  <pic:nvPicPr>
+                    <pic:cNvPr id="0" name=""/>
+                    <pic:cNvPicPr/>
+                  </pic:nvPicPr>
+                  <pic:blipFill>
+                    <a:blip r:embed="rId26"/>
+                    <a:stretch>
+                      <a:fillRect/>
+                    </a:stretch>
+                  </pic:blipFill>
+                  <pic:spPr>
+                    <a:xfrm>
+                      <a:off x="0" y="0"/>
+                      <a:ext cx="5552491" cy="2696162"/>
+                    </a:xfrm>
+                    <a:prstGeom prst="rect">
+                      <a:avLst/>
+                    </a:prstGeom>
+                  </pic:spPr>
+                </pic:pic>
+              </a:graphicData>
+            </a:graphic>
+          </wp:inline>
+        </w:drawing>
+      </w:r>
+    </w:p>
+    <w:p>
+      <w:pPr>
+        <w:pStyle w:val="stycaption"/>
+      </w:pPr>
+      <w:r>
+        <w:rPr>
+          <w:b/>
+        </w:rPr>
+        <w:t xml:space="preserve">Figure </w:t>
+      </w:r>
+      <w:r>
+        <w:rPr>
+          <w:b/>
+        </w:rPr>
+        <w:fldChar w:fldCharType="begin"/>
+      </w:r>
+      <w:r>
+        <w:rPr>
+          <w:b/>
+        </w:rPr>
+        <w:instrText xml:space="preserve"> SEQ Figure \* ARABIC </w:instrText>
+      </w:r>
+      <w:r>
+        <w:rPr>
+          <w:b/>
+        </w:rPr>
+        <w:fldChar w:fldCharType="separate"/>
+      </w:r>
+      <w:r>
+        <w:rPr>
+          <w:b/>
+          <w:noProof/>
+        </w:rPr>
+        <w:t>5</w:t>
+      </w:r>
+      <w:r>
+        <w:rPr>
+          <w:b/>
+        </w:rPr>
+        <w:fldChar w:fldCharType="end"/>
+      </w:r>
+      <w:r>
+        <w:t>:</w:t>
+      </w:r>
+      <w:r>
+        <w:t xml:space="preserve"> </w:t>
+      </w:r>
+      <w:r>
+        <w:t xml:space="preserve"> Snapshot of project /eventviewer-tests/test-it/eventviewer-</w:t>
+      </w:r>
+      <w:proofErr w:type="spellStart"/>
+      <w:r>
+        <w:t>full.uvproj</w:t>
+      </w:r>
+      <w:proofErr w:type="spellEnd"/>
+      <w:r>
+        <w:t>.</w:t>
+      </w:r>
+      <w:r>
+        <w:t xml:space="preserve">  The userdef1 signal lasts for 1.8 </w:t>
+      </w:r>
+      <w:r>
+        <w:rPr>
+          <w:rFonts w:ascii="Symbol" w:hAnsi="Symbol"/>
+        </w:rPr>
+        <w:t></w:t>
+      </w:r>
+      <w:r>
+        <w:t>sec.</w:t>
+      </w:r>
+      <w:bookmarkStart w:id="9" w:name="_GoBack"/>
+      <w:bookmarkEnd w:id="9"/>
+    </w:p>
+    <w:p>
+      <w:pPr>
+        <w:pStyle w:val="stycaption"/>
+      </w:pPr>
+    </w:p>
+    <w:p>
+      <w:pPr>
+        <w:pStyle w:val="styfigure"/>
+      </w:pPr>
+      <w:r>
+        <w:rPr>
+          <w:noProof/>
+          <w:snapToGrid/>
+          <w:lang w:eastAsia="en-US"/>
+        </w:rPr>
+        <w:drawing>
+          <wp:inline distT="0" distB="0" distL="0" distR="0" wp14:anchorId="041FB62B" wp14:editId="4F9C5275">
+            <wp:extent cx="5547360" cy="2693670"/>
+            <wp:effectExtent l="0" t="0" r="0" b="0"/>
+            <wp:docPr id="16" name="Picture 16"/>
+            <wp:cNvGraphicFramePr>
+              <a:graphicFrameLocks xmlns:a="http://schemas.openxmlformats.org/drawingml/2006/main" noChangeAspect="1"/>
+            </wp:cNvGraphicFramePr>
+            <a:graphic xmlns:a="http://schemas.openxmlformats.org/drawingml/2006/main">
+              <a:graphicData uri="http://schemas.openxmlformats.org/drawingml/2006/picture">
+                <pic:pic xmlns:pic="http://schemas.openxmlformats.org/drawingml/2006/picture">
+                  <pic:nvPicPr>
+                    <pic:cNvPr id="0" name=""/>
+                    <pic:cNvPicPr/>
+                  </pic:nvPicPr>
+                  <pic:blipFill>
+                    <a:blip r:embed="rId27"/>
+                    <a:stretch>
+                      <a:fillRect/>
+                    </a:stretch>
+                  </pic:blipFill>
+                  <pic:spPr>
+                    <a:xfrm>
+                      <a:off x="0" y="0"/>
+                      <a:ext cx="5552491" cy="2696162"/>
+                    </a:xfrm>
+                    <a:prstGeom prst="rect">
+                      <a:avLst/>
+                    </a:prstGeom>
+                  </pic:spPr>
+                </pic:pic>
+              </a:graphicData>
+            </a:graphic>
+          </wp:inline>
+        </w:drawing>
+      </w:r>
+    </w:p>
+    <w:p>
+      <w:pPr>
+        <w:pStyle w:val="stycaption"/>
+      </w:pPr>
+      <w:r>
+        <w:rPr>
+          <w:b/>
+        </w:rPr>
+        <w:t xml:space="preserve">Figure </w:t>
+      </w:r>
+      <w:r>
+        <w:rPr>
+          <w:b/>
+        </w:rPr>
+        <w:fldChar w:fldCharType="begin"/>
+      </w:r>
+      <w:r>
+        <w:rPr>
+          <w:b/>
+        </w:rPr>
+        <w:instrText xml:space="preserve"> SEQ Figure \* ARABIC </w:instrText>
+      </w:r>
+      <w:r>
+        <w:rPr>
+          <w:b/>
+        </w:rPr>
+        <w:fldChar w:fldCharType="separate"/>
+      </w:r>
+      <w:r>
+        <w:rPr>
+          <w:b/>
+          <w:noProof/>
+        </w:rPr>
+        <w:t>6</w:t>
+      </w:r>
+      <w:r>
+        <w:rPr>
+          <w:b/>
+        </w:rPr>
+        <w:fldChar w:fldCharType="end"/>
+      </w:r>
+      <w:r>
+        <w:t>:</w:t>
+      </w:r>
+      <w:r>
+        <w:t xml:space="preserve"> </w:t>
+      </w:r>
+      <w:r>
+        <w:t xml:space="preserve"> Snapshot of project /eventviewer-tests/test-it/eventviewer-</w:t>
+      </w:r>
+      <w:proofErr w:type="spellStart"/>
+      <w:r>
+        <w:t>full.uvproj</w:t>
+      </w:r>
+      <w:proofErr w:type="spellEnd"/>
+      <w:r>
+        <w:t xml:space="preserve">.  The </w:t>
+      </w:r>
+      <w:proofErr w:type="spellStart"/>
+      <w:r>
+        <w:t>systick</w:t>
+      </w:r>
+      <w:proofErr w:type="spellEnd"/>
+      <w:r>
+        <w:t xml:space="preserve"> triggers </w:t>
+      </w:r>
+      <w:r>
+        <w:t xml:space="preserve">every 1 </w:t>
+      </w:r>
+      <w:r>
+        <w:t>m</w:t>
+      </w:r>
+      <w:r>
+        <w:t>sec.</w:t>
+      </w:r>
+    </w:p>
+    <w:p>
+      <w:pPr>
+        <w:pStyle w:val="stycaption"/>
+      </w:pPr>
+    </w:p>
+    <w:p>
+      <w:pPr>
+        <w:pStyle w:val="stytext"/>
+      </w:pPr>
+    </w:p>
+    <w:p>
+      <w:pPr>
+        <w:pStyle w:val="stytext"/>
+      </w:pPr>
+    </w:p>
+    <w:p>
+      <w:pPr>
+        <w:pStyle w:val="stytext"/>
+      </w:pPr>
+    </w:p>
     <w:sectPr>
-      <w:footerReference w:type="default" r:id="rId22"/>
+      <w:footerReference w:type="default" r:id="rId28"/>
       <w:pgSz w:w="11906" w:h="16838" w:code="9"/>
       <w:pgMar w:top="1701" w:right="1134" w:bottom="1418" w:left="1134" w:header="567" w:footer="567" w:gutter="0"/>
       <w:pgNumType w:start="1"/>
@@ -2752,7 +4927,7 @@
         <w:sz w:val="22"/>
         <w:szCs w:val="22"/>
       </w:rPr>
-      <w:t>ii</w:t>
+      <w:t>i</w:t>
     </w:r>
     <w:r>
       <w:rPr>
@@ -2782,7 +4957,10 @@
                   <w:pStyle w:val="stytemplate-revision"/>
                 </w:pPr>
                 <w:r>
-                  <w:t>RBCS-TSD v. 0.3</w:t>
+                  <w:t>ICUB</w:t>
+                </w:r>
+                <w:r>
+                  <w:t>-TSD v. 0.3</w:t>
                 </w:r>
               </w:p>
             </w:txbxContent>
@@ -2905,13 +5083,20 @@
                   <w:t>– T</w:t>
                 </w:r>
                 <w:r>
-                  <w:t>SD-RBCS-ICS-</w:t>
+                  <w:t>SD-</w:t>
                 </w:r>
-                <w:proofErr w:type="spellStart"/>
+                <w:r>
+                  <w:t xml:space="preserve"> </w:t>
+                </w:r>
+                <w:r>
+                  <w:t>ICUB</w:t>
+                </w:r>
+                <w:r>
+                  <w:t>-</w:t>
+                </w:r>
                 <w:r>
                   <w:t>eventviewer</w:t>
                 </w:r>
-                <w:proofErr w:type="spellEnd"/>
               </w:p>
             </w:txbxContent>
           </v:textbox>
@@ -2921,7 +5106,7 @@
     <w:r>
       <w:rPr>
         <w:noProof/>
-        <w:lang w:val="it-IT"/>
+        <w:lang w:eastAsia="en-US"/>
       </w:rPr>
       <w:drawing>
         <wp:inline distT="0" distB="0" distL="0" distR="0">
@@ -2982,7 +5167,7 @@
     <w:r>
       <w:rPr>
         <w:noProof/>
-        <w:lang w:val="it-IT"/>
+        <w:lang w:eastAsia="en-US"/>
       </w:rPr>
       <w:drawing>
         <wp:anchor distT="0" distB="0" distL="114300" distR="114300" simplePos="0" relativeHeight="251659264" behindDoc="0" locked="0" layoutInCell="1" allowOverlap="1">
@@ -6370,7 +8555,7 @@
 </file>
 
 <file path=customXml/itemProps1.xml><?xml version="1.0" encoding="utf-8"?>
-<ds:datastoreItem xmlns:ds="http://schemas.openxmlformats.org/officeDocument/2006/customXml" ds:itemID="{659F24A1-10E1-4B97-BA23-4A8B57F43E3C}">
+<ds:datastoreItem xmlns:ds="http://schemas.openxmlformats.org/officeDocument/2006/customXml" ds:itemID="{DA38D459-2648-409E-9409-6D957474861E}">
   <ds:schemaRefs>
     <ds:schemaRef ds:uri="http://schemas.openxmlformats.org/officeDocument/2006/bibliography"/>
   </ds:schemaRefs>

</xml_diff>